<commit_message>
better safe than sorry, another one
</commit_message>
<xml_diff>
--- a/Jakub zaverecna praca.docx
+++ b/Jakub zaverecna praca.docx
@@ -4520,7 +4520,42 @@
         <w:t>„Moorov zákon</w:t>
       </w:r>
       <w:r>
-        <w:t xml:space="preserve"> je empirické pravidlo, že zložitosť integrovaných obvodov (počet tranzistorov integrovaných na nich) sa zdvojnásobuje približne každé dva roky“[1]. </w:t>
+        <w:t xml:space="preserve"> je empirické pravidlo, že zložitosť integrovaných obvodov (počet tranzistorov integrovaných na nich) sa zdvojnásobuje približne každé dva roky“</w:t>
+      </w:r>
+      <w:sdt>
+        <w:sdtPr>
+          <w:id w:val="-2089144324"/>
+          <w:citation/>
+        </w:sdtPr>
+        <w:sdtContent>
+          <w:r>
+            <w:fldChar w:fldCharType="begin"/>
+          </w:r>
+          <w:r>
+            <w:instrText xml:space="preserve"> CITATION skw \l 1051 </w:instrText>
+          </w:r>
+          <w:r>
+            <w:fldChar w:fldCharType="separate"/>
+          </w:r>
+          <w:r>
+            <w:rPr>
+              <w:noProof/>
+            </w:rPr>
+            <w:t xml:space="preserve"> </w:t>
+          </w:r>
+          <w:r>
+            <w:rPr>
+              <w:noProof/>
+            </w:rPr>
+            <w:t>[1]</w:t>
+          </w:r>
+          <w:r>
+            <w:fldChar w:fldCharType="end"/>
+          </w:r>
+        </w:sdtContent>
+      </w:sdt>
+      <w:r>
+        <w:t xml:space="preserve">. </w:t>
       </w:r>
       <w:r>
         <w:t xml:space="preserve">Toto </w:t>
@@ -5856,17 +5891,7 @@
               <w:rFonts w:ascii="Cambria Math" w:hAnsi="Cambria Math"/>
               <w:lang w:val="en-US"/>
             </w:rPr>
-            <m:t>[r+γ</m:t>
-          </m:r>
-          <m:r>
-            <m:rPr>
-              <m:sty m:val="bi"/>
-            </m:rPr>
-            <w:rPr>
-              <w:rFonts w:ascii="Cambria Math" w:hAnsi="Cambria Math"/>
-              <w:lang w:val="en-US"/>
-            </w:rPr>
-            <m:t>*</m:t>
+            <m:t>[r+γ*</m:t>
           </m:r>
           <m:func>
             <m:funcPr>
@@ -6242,18 +6267,7 @@
               <w:color w:val="000000" w:themeColor="text1"/>
               <w:lang w:val="en-US"/>
             </w:rPr>
-            <m:t>[r+γ</m:t>
-          </m:r>
-          <m:r>
-            <m:rPr>
-              <m:sty m:val="bi"/>
-            </m:rPr>
-            <w:rPr>
-              <w:rFonts w:ascii="Cambria Math" w:hAnsi="Cambria Math"/>
-              <w:color w:val="000000" w:themeColor="text1"/>
-              <w:lang w:val="en-US"/>
-            </w:rPr>
-            <m:t>*</m:t>
+            <m:t>[r+γ*</m:t>
           </m:r>
           <m:func>
             <m:funcPr>
@@ -7300,8 +7314,8 @@
       <w:pPr>
         <w:pStyle w:val="Heading3"/>
       </w:pPr>
-      <w:bookmarkStart w:id="18" w:name="_Hlk69221482"/>
-      <w:bookmarkStart w:id="19" w:name="_Toc69573203"/>
+      <w:bookmarkStart w:id="18" w:name="_Toc69573203"/>
+      <w:bookmarkStart w:id="19" w:name="_Hlk69221482"/>
       <w:r>
         <w:lastRenderedPageBreak/>
         <w:t>Hlboké</w:t>
@@ -7320,9 +7334,9 @@
       <w:r>
         <w:t>urónové siete</w:t>
       </w:r>
-      <w:bookmarkEnd w:id="19"/>
-    </w:p>
-    <w:bookmarkEnd w:id="18"/>
+      <w:bookmarkEnd w:id="18"/>
+    </w:p>
+    <w:bookmarkEnd w:id="19"/>
     <w:p>
       <w:r>
         <w:t>Hlboké</w:t>
@@ -8470,17 +8484,7 @@
                       <w:rFonts w:ascii="Cambria Math" w:hAnsi="Cambria Math"/>
                       <w:lang w:val="en-US"/>
                     </w:rPr>
-                    <m:t>,a</m:t>
-                  </m:r>
-                  <m:r>
-                    <m:rPr>
-                      <m:sty m:val="bi"/>
-                    </m:rPr>
-                    <w:rPr>
-                      <w:rFonts w:ascii="Cambria Math" w:hAnsi="Cambria Math"/>
-                      <w:lang w:val="en-US"/>
-                    </w:rPr>
-                    <m:t>|</m:t>
+                    <m:t>,a|</m:t>
                   </m:r>
                   <m:sSub>
                     <m:sSubPr>
@@ -9043,18 +9047,7 @@
                       <w:color w:val="000000" w:themeColor="text1"/>
                       <w:lang w:val="en-US"/>
                     </w:rPr>
-                    <m:t>,a</m:t>
-                  </m:r>
-                  <m:r>
-                    <m:rPr>
-                      <m:sty m:val="bi"/>
-                    </m:rPr>
-                    <w:rPr>
-                      <w:rFonts w:ascii="Cambria Math" w:hAnsi="Cambria Math"/>
-                      <w:color w:val="000000" w:themeColor="text1"/>
-                      <w:lang w:val="en-US"/>
-                    </w:rPr>
-                    <m:t>|</m:t>
+                    <m:t>,a|</m:t>
                   </m:r>
                   <m:sSub>
                     <m:sSubPr>
@@ -9520,12 +9513,38 @@
       <w:r>
         <w:t>Dôsledok toho je občasné „preháňanie“ pri výbere akcii</w:t>
       </w:r>
-      <w:r>
-        <w:rPr>
-          <w:lang w:val="en-US"/>
-        </w:rPr>
-        <w:t>[3]</w:t>
-      </w:r>
+      <w:sdt>
+        <w:sdtPr>
+          <w:id w:val="-592931780"/>
+          <w:citation/>
+        </w:sdtPr>
+        <w:sdtContent>
+          <w:r>
+            <w:fldChar w:fldCharType="begin"/>
+          </w:r>
+          <w:r>
+            <w:instrText xml:space="preserve">CITATION Had15 \l 1051 </w:instrText>
+          </w:r>
+          <w:r>
+            <w:fldChar w:fldCharType="separate"/>
+          </w:r>
+          <w:r>
+            <w:rPr>
+              <w:noProof/>
+            </w:rPr>
+            <w:t xml:space="preserve"> </w:t>
+          </w:r>
+          <w:r>
+            <w:rPr>
+              <w:noProof/>
+            </w:rPr>
+            <w:t>[2]</w:t>
+          </w:r>
+          <w:r>
+            <w:fldChar w:fldCharType="end"/>
+          </w:r>
+        </w:sdtContent>
+      </w:sdt>
       <w:r>
         <w:t xml:space="preserve">. Double DQN rieši tento problém použitím dvoch sieti kde: </w:t>
       </w:r>
@@ -9765,17 +9784,7 @@
                               <w:rFonts w:ascii="Cambria Math" w:hAnsi="Cambria Math"/>
                               <w:color w:val="000000" w:themeColor="text1"/>
                             </w:rPr>
-                            <m:t>,a</m:t>
-                          </m:r>
-                          <m:r>
-                            <m:rPr>
-                              <m:sty m:val="bi"/>
-                            </m:rPr>
-                            <w:rPr>
-                              <w:rFonts w:ascii="Cambria Math" w:hAnsi="Cambria Math"/>
-                              <w:color w:val="000000" w:themeColor="text1"/>
-                            </w:rPr>
-                            <m:t>|</m:t>
+                            <m:t>,a|</m:t>
                           </m:r>
                           <m:sSub>
                             <m:sSubPr>
@@ -10821,21 +10830,54 @@
         </w:rPr>
         <w:t xml:space="preserve"> </w:t>
       </w:r>
-      <w:r>
-        <w:rPr>
-          <w:rFonts w:eastAsiaTheme="minorEastAsia"/>
-          <w:color w:val="000000" w:themeColor="text1"/>
-          <w:lang w:val="en-US"/>
-        </w:rPr>
-        <w:t>[4</w:t>
-      </w:r>
-      <w:r>
-        <w:rPr>
-          <w:rFonts w:eastAsiaTheme="minorEastAsia"/>
-          <w:color w:val="000000" w:themeColor="text1"/>
-        </w:rPr>
-        <w:t>]</w:t>
-      </w:r>
+      <w:sdt>
+        <w:sdtPr>
+          <w:rPr>
+            <w:rFonts w:eastAsiaTheme="minorEastAsia"/>
+            <w:color w:val="000000" w:themeColor="text1"/>
+          </w:rPr>
+          <w:id w:val="-1976590944"/>
+          <w:citation/>
+        </w:sdtPr>
+        <w:sdtContent>
+          <w:r>
+            <w:rPr>
+              <w:rFonts w:eastAsiaTheme="minorEastAsia"/>
+              <w:color w:val="000000" w:themeColor="text1"/>
+            </w:rPr>
+            <w:fldChar w:fldCharType="begin"/>
+          </w:r>
+          <w:r>
+            <w:rPr>
+              <w:rFonts w:eastAsiaTheme="minorEastAsia"/>
+              <w:color w:val="000000" w:themeColor="text1"/>
+            </w:rPr>
+            <w:instrText xml:space="preserve"> CITATION Ziy16 \l 1051 </w:instrText>
+          </w:r>
+          <w:r>
+            <w:rPr>
+              <w:rFonts w:eastAsiaTheme="minorEastAsia"/>
+              <w:color w:val="000000" w:themeColor="text1"/>
+            </w:rPr>
+            <w:fldChar w:fldCharType="separate"/>
+          </w:r>
+          <w:r>
+            <w:rPr>
+              <w:rFonts w:eastAsiaTheme="minorEastAsia"/>
+              <w:noProof/>
+              <w:color w:val="000000" w:themeColor="text1"/>
+            </w:rPr>
+            <w:t>[3]</w:t>
+          </w:r>
+          <w:r>
+            <w:rPr>
+              <w:rFonts w:eastAsiaTheme="minorEastAsia"/>
+              <w:color w:val="000000" w:themeColor="text1"/>
+            </w:rPr>
+            <w:fldChar w:fldCharType="end"/>
+          </w:r>
+        </w:sdtContent>
+      </w:sdt>
       <w:r>
         <w:rPr>
           <w:rFonts w:eastAsiaTheme="minorEastAsia"/>
@@ -12359,16 +12401,7 @@
             <w:rPr>
               <w:rFonts w:ascii="Cambria Math" w:eastAsiaTheme="minorEastAsia"/>
             </w:rPr>
-            <m:t>)</m:t>
-          </m:r>
-          <m:r>
-            <m:rPr>
-              <m:sty m:val="bi"/>
-            </m:rPr>
-            <w:rPr>
-              <w:rFonts w:ascii="Cambria Math" w:eastAsiaTheme="minorEastAsia"/>
-            </w:rPr>
-            <m:t>)</m:t>
+            <m:t>))</m:t>
           </m:r>
         </m:oMath>
       </m:oMathPara>
@@ -14026,14 +14059,61 @@
         </w:rPr>
         <w:t>na čo sa používajú logaritmy</w:t>
       </w:r>
-      <w:r>
-        <w:rPr>
-          <w:rFonts w:eastAsiaTheme="minorEastAsia"/>
-          <w:bCs/>
-          <w:lang w:val="en-US"/>
-        </w:rPr>
-        <w:t>[5]</w:t>
-      </w:r>
+      <w:sdt>
+        <w:sdtPr>
+          <w:rPr>
+            <w:rFonts w:eastAsiaTheme="minorEastAsia"/>
+            <w:bCs/>
+          </w:rPr>
+          <w:id w:val="238674825"/>
+          <w:citation/>
+        </w:sdtPr>
+        <w:sdtContent>
+          <w:r>
+            <w:rPr>
+              <w:rFonts w:eastAsiaTheme="minorEastAsia"/>
+              <w:bCs/>
+            </w:rPr>
+            <w:fldChar w:fldCharType="begin"/>
+          </w:r>
+          <w:r>
+            <w:rPr>
+              <w:rFonts w:eastAsiaTheme="minorEastAsia"/>
+              <w:bCs/>
+            </w:rPr>
+            <w:instrText xml:space="preserve"> CITATION Sha15 \l 1051 </w:instrText>
+          </w:r>
+          <w:r>
+            <w:rPr>
+              <w:rFonts w:eastAsiaTheme="minorEastAsia"/>
+              <w:bCs/>
+            </w:rPr>
+            <w:fldChar w:fldCharType="separate"/>
+          </w:r>
+          <w:r>
+            <w:rPr>
+              <w:rFonts w:eastAsiaTheme="minorEastAsia"/>
+              <w:bCs/>
+              <w:noProof/>
+            </w:rPr>
+            <w:t xml:space="preserve"> </w:t>
+          </w:r>
+          <w:r>
+            <w:rPr>
+              <w:rFonts w:eastAsiaTheme="minorEastAsia"/>
+              <w:noProof/>
+            </w:rPr>
+            <w:t>[4]</w:t>
+          </w:r>
+          <w:r>
+            <w:rPr>
+              <w:rFonts w:eastAsiaTheme="minorEastAsia"/>
+              <w:bCs/>
+            </w:rPr>
+            <w:fldChar w:fldCharType="end"/>
+          </w:r>
+        </w:sdtContent>
+      </w:sdt>
       <w:r>
         <w:rPr>
           <w:rFonts w:eastAsiaTheme="minorEastAsia"/>
@@ -16670,34 +16750,58 @@
       <w:r>
         <w:t xml:space="preserve"> </w:t>
       </w:r>
-      <w:r>
+      <w:sdt>
+        <w:sdtPr>
+          <w:id w:val="-479840704"/>
+          <w:citation/>
+        </w:sdtPr>
+        <w:sdtContent>
+          <w:r>
+            <w:fldChar w:fldCharType="begin"/>
+          </w:r>
+          <w:r>
+            <w:rPr>
+              <w:rFonts w:eastAsiaTheme="minorEastAsia"/>
+              <w:color w:val="000000" w:themeColor="text1"/>
+            </w:rPr>
+            <w:instrText xml:space="preserve"> CITATION Yuh19 \l 1051 </w:instrText>
+          </w:r>
+          <w:r>
+            <w:fldChar w:fldCharType="separate"/>
+          </w:r>
+          <w:r>
+            <w:rPr>
+              <w:rFonts w:eastAsiaTheme="minorEastAsia"/>
+              <w:noProof/>
+              <w:color w:val="000000" w:themeColor="text1"/>
+            </w:rPr>
+            <w:t>[5]</w:t>
+          </w:r>
+          <w:r>
+            <w:fldChar w:fldCharType="end"/>
+          </w:r>
+        </w:sdtContent>
+      </w:sdt>
+      <w:r>
+        <w:t xml:space="preserve">.   </w:t>
+      </w:r>
+    </w:p>
+    <w:p/>
+    <w:p>
+      <w:pPr>
+        <w:pStyle w:val="Heading3"/>
+      </w:pPr>
+      <w:bookmarkStart w:id="26" w:name="_Toc69573210"/>
+      <w:r>
+        <w:t>PPO</w:t>
+      </w:r>
+      <w:bookmarkEnd w:id="26"/>
+    </w:p>
+    <w:p>
+      <w:pPr>
         <w:rPr>
           <w:rFonts w:eastAsiaTheme="minorEastAsia"/>
           <w:color w:val="000000" w:themeColor="text1"/>
-          <w:lang w:val="en-US"/>
-        </w:rPr>
-        <w:t>[6]</w:t>
-      </w:r>
-      <w:r>
-        <w:t xml:space="preserve">.   </w:t>
-      </w:r>
-    </w:p>
-    <w:p/>
-    <w:p>
-      <w:pPr>
-        <w:pStyle w:val="Heading3"/>
-      </w:pPr>
-      <w:bookmarkStart w:id="26" w:name="_Toc69573210"/>
-      <w:r>
-        <w:t>PPO</w:t>
-      </w:r>
-      <w:bookmarkEnd w:id="26"/>
-    </w:p>
-    <w:p>
-      <w:pPr>
-        <w:rPr>
-          <w:rFonts w:eastAsiaTheme="minorEastAsia"/>
-          <w:color w:val="000000" w:themeColor="text1"/>
         </w:rPr>
       </w:pPr>
       <w:r>
@@ -16715,14 +16819,38 @@
       <w:r>
         <w:t xml:space="preserve">algoritmov pre učenie posilňovaním </w:t>
       </w:r>
-      <w:r>
-        <w:rPr>
-          <w:rFonts w:eastAsiaTheme="minorEastAsia"/>
-          <w:color w:val="000000" w:themeColor="text1"/>
-          <w:lang w:val="en-US"/>
-        </w:rPr>
-        <w:t>[7]</w:t>
-      </w:r>
+      <w:sdt>
+        <w:sdtPr>
+          <w:id w:val="-327593317"/>
+          <w:citation/>
+        </w:sdtPr>
+        <w:sdtContent>
+          <w:r>
+            <w:fldChar w:fldCharType="begin"/>
+          </w:r>
+          <w:r>
+            <w:rPr>
+              <w:rFonts w:eastAsiaTheme="minorEastAsia"/>
+              <w:color w:val="000000" w:themeColor="text1"/>
+            </w:rPr>
+            <w:instrText xml:space="preserve"> CITATION Joh17 \l 1051 </w:instrText>
+          </w:r>
+          <w:r>
+            <w:fldChar w:fldCharType="separate"/>
+          </w:r>
+          <w:r>
+            <w:rPr>
+              <w:rFonts w:eastAsiaTheme="minorEastAsia"/>
+              <w:noProof/>
+              <w:color w:val="000000" w:themeColor="text1"/>
+            </w:rPr>
+            <w:t>[6]</w:t>
+          </w:r>
+          <w:r>
+            <w:fldChar w:fldCharType="end"/>
+          </w:r>
+        </w:sdtContent>
+      </w:sdt>
       <w:r>
         <w:rPr>
           <w:rFonts w:eastAsiaTheme="minorEastAsia"/>
@@ -17866,13 +17994,60 @@
         </w:rPr>
         <w:t xml:space="preserve">vieme povedať aká veľká zmena v politike nastane. Ďalši krok je ohraničenie veľkosti tejto zmeny. Podľa originálnej publikácie by mala byť táto zmena obmädzená v rozmädzí od 0,8 po 1,2 </w:t>
       </w:r>
+      <w:sdt>
+        <w:sdtPr>
+          <w:rPr>
+            <w:rFonts w:eastAsiaTheme="minorEastAsia"/>
+            <w:bCs/>
+          </w:rPr>
+          <w:id w:val="-1498497540"/>
+          <w:citation/>
+        </w:sdtPr>
+        <w:sdtContent>
+          <w:r>
+            <w:rPr>
+              <w:rFonts w:eastAsiaTheme="minorEastAsia"/>
+              <w:bCs/>
+            </w:rPr>
+            <w:fldChar w:fldCharType="begin"/>
+          </w:r>
+          <w:r>
+            <w:rPr>
+              <w:rFonts w:eastAsiaTheme="minorEastAsia"/>
+              <w:bCs/>
+            </w:rPr>
+            <w:instrText xml:space="preserve"> CITATION Joh171 \l 1051 </w:instrText>
+          </w:r>
+          <w:r>
+            <w:rPr>
+              <w:rFonts w:eastAsiaTheme="minorEastAsia"/>
+              <w:bCs/>
+            </w:rPr>
+            <w:fldChar w:fldCharType="separate"/>
+          </w:r>
+          <w:r>
+            <w:rPr>
+              <w:rFonts w:eastAsiaTheme="minorEastAsia"/>
+              <w:noProof/>
+            </w:rPr>
+            <w:t>[7]</w:t>
+          </w:r>
+          <w:r>
+            <w:rPr>
+              <w:rFonts w:eastAsiaTheme="minorEastAsia"/>
+              <w:bCs/>
+            </w:rPr>
+            <w:fldChar w:fldCharType="end"/>
+          </w:r>
+        </w:sdtContent>
+      </w:sdt>
       <w:r>
         <w:rPr>
           <w:rFonts w:eastAsiaTheme="minorEastAsia"/>
           <w:bCs/>
           <w:lang w:val="en-US"/>
         </w:rPr>
-        <w:t>[8].</w:t>
+        <w:t>.</w:t>
       </w:r>
       <w:r>
         <w:rPr>
@@ -18675,11 +18850,93 @@
       <w:bookmarkEnd w:id="28"/>
     </w:p>
     <w:p>
+      <w:sdt>
+        <w:sdtPr>
+          <w:rPr>
+            <w:lang w:val="en-US"/>
+          </w:rPr>
+          <w:id w:val="1745758908"/>
+          <w:citation/>
+        </w:sdtPr>
+        <w:sdtContent>
+          <w:r>
+            <w:rPr>
+              <w:lang w:val="en-US"/>
+            </w:rPr>
+            <w:fldChar w:fldCharType="begin"/>
+          </w:r>
+          <w:r>
+            <w:instrText xml:space="preserve"> CITATION htt \l 1051 </w:instrText>
+          </w:r>
+          <w:r>
+            <w:rPr>
+              <w:lang w:val="en-US"/>
+            </w:rPr>
+            <w:fldChar w:fldCharType="separate"/>
+          </w:r>
+          <w:r>
+            <w:rPr>
+              <w:noProof/>
+            </w:rPr>
+            <w:t>[8]</w:t>
+          </w:r>
+          <w:r>
+            <w:rPr>
+              <w:lang w:val="en-US"/>
+            </w:rPr>
+            <w:fldChar w:fldCharType="end"/>
+          </w:r>
+        </w:sdtContent>
+      </w:sdt>
+      <w:sdt>
+        <w:sdtPr>
+          <w:rPr>
+            <w:lang w:val="en-US"/>
+          </w:rPr>
+          <w:id w:val="2110843757"/>
+          <w:citation/>
+        </w:sdtPr>
+        <w:sdtContent>
+          <w:r>
+            <w:rPr>
+              <w:lang w:val="en-US"/>
+            </w:rPr>
+            <w:fldChar w:fldCharType="begin"/>
+          </w:r>
+          <w:r>
+            <w:instrText xml:space="preserve"> CITATION Din \l 1051 </w:instrText>
+          </w:r>
+          <w:r>
+            <w:rPr>
+              <w:lang w:val="en-US"/>
+            </w:rPr>
+            <w:fldChar w:fldCharType="separate"/>
+          </w:r>
+          <w:r>
+            <w:rPr>
+              <w:noProof/>
+            </w:rPr>
+            <w:t xml:space="preserve"> </w:t>
+          </w:r>
+          <w:r>
+            <w:rPr>
+              <w:noProof/>
+            </w:rPr>
+            <w:t>[9]</w:t>
+          </w:r>
+          <w:r>
+            <w:rPr>
+              <w:lang w:val="en-US"/>
+            </w:rPr>
+            <w:fldChar w:fldCharType="end"/>
+          </w:r>
+        </w:sdtContent>
+      </w:sdt>
       <w:r>
         <w:rPr>
           <w:lang w:val="en-US"/>
         </w:rPr>
-        <w:t xml:space="preserve">[9][10] </w:t>
+        <w:t xml:space="preserve"> </w:t>
       </w:r>
       <w:r>
         <w:t>Vyvynutý Google Brain tímom</w:t>
@@ -18804,11 +19061,93 @@
       <w:bookmarkEnd w:id="29"/>
     </w:p>
     <w:p>
+      <w:sdt>
+        <w:sdtPr>
+          <w:rPr>
+            <w:lang w:val="en-US"/>
+          </w:rPr>
+          <w:id w:val="2094813987"/>
+          <w:citation/>
+        </w:sdtPr>
+        <w:sdtContent>
+          <w:r>
+            <w:rPr>
+              <w:lang w:val="en-US"/>
+            </w:rPr>
+            <w:fldChar w:fldCharType="begin"/>
+          </w:r>
+          <w:r>
+            <w:instrText xml:space="preserve"> CITATION htt \l 1051 </w:instrText>
+          </w:r>
+          <w:r>
+            <w:rPr>
+              <w:lang w:val="en-US"/>
+            </w:rPr>
+            <w:fldChar w:fldCharType="separate"/>
+          </w:r>
+          <w:r>
+            <w:rPr>
+              <w:noProof/>
+            </w:rPr>
+            <w:t>[8]</w:t>
+          </w:r>
+          <w:r>
+            <w:rPr>
+              <w:lang w:val="en-US"/>
+            </w:rPr>
+            <w:fldChar w:fldCharType="end"/>
+          </w:r>
+        </w:sdtContent>
+      </w:sdt>
+      <w:sdt>
+        <w:sdtPr>
+          <w:rPr>
+            <w:lang w:val="en-US"/>
+          </w:rPr>
+          <w:id w:val="-1807079473"/>
+          <w:citation/>
+        </w:sdtPr>
+        <w:sdtContent>
+          <w:r>
+            <w:rPr>
+              <w:lang w:val="en-US"/>
+            </w:rPr>
+            <w:fldChar w:fldCharType="begin"/>
+          </w:r>
+          <w:r>
+            <w:instrText xml:space="preserve"> CITATION htt1 \l 1051 </w:instrText>
+          </w:r>
+          <w:r>
+            <w:rPr>
+              <w:lang w:val="en-US"/>
+            </w:rPr>
+            <w:fldChar w:fldCharType="separate"/>
+          </w:r>
+          <w:r>
+            <w:rPr>
+              <w:noProof/>
+            </w:rPr>
+            <w:t xml:space="preserve"> </w:t>
+          </w:r>
+          <w:r>
+            <w:rPr>
+              <w:noProof/>
+            </w:rPr>
+            <w:t>[10]</w:t>
+          </w:r>
+          <w:r>
+            <w:rPr>
+              <w:lang w:val="en-US"/>
+            </w:rPr>
+            <w:fldChar w:fldCharType="end"/>
+          </w:r>
+        </w:sdtContent>
+      </w:sdt>
       <w:r>
         <w:rPr>
           <w:lang w:val="en-US"/>
         </w:rPr>
-        <w:t xml:space="preserve">[9][11] </w:t>
+        <w:t xml:space="preserve"> </w:t>
       </w:r>
       <w:r>
         <w:t xml:space="preserve">Považuje sa za kompetitora TensorFlowu a zdieľa s ním množstvo výhod: </w:t>
@@ -22003,12 +22342,32 @@
       <w:r>
         <w:t xml:space="preserve"> </w:t>
       </w:r>
-      <w:r>
-        <w:rPr>
-          <w:lang w:val="en-US"/>
-        </w:rPr>
-        <w:t>[12]</w:t>
-      </w:r>
+      <w:sdt>
+        <w:sdtPr>
+          <w:id w:val="711231344"/>
+          <w:citation/>
+        </w:sdtPr>
+        <w:sdtContent>
+          <w:r>
+            <w:fldChar w:fldCharType="begin"/>
+          </w:r>
+          <w:r>
+            <w:instrText xml:space="preserve"> CITATION Jos18 \l 1051 </w:instrText>
+          </w:r>
+          <w:r>
+            <w:fldChar w:fldCharType="separate"/>
+          </w:r>
+          <w:r>
+            <w:rPr>
+              <w:noProof/>
+            </w:rPr>
+            <w:t>[11]</w:t>
+          </w:r>
+          <w:r>
+            <w:fldChar w:fldCharType="end"/>
+          </w:r>
+        </w:sdtContent>
+      </w:sdt>
       <w:r>
         <w:t>.</w:t>
       </w:r>
@@ -22380,16 +22739,7 @@
         <w:t>Nášeho pôvodného agenta sa nám podarilo vytrénovať na maximálne priemerné skóre okolo 2000. Pričom na strop možného skóre sme narazili okolo 50 000 epizódy čo je približne 62 000 iterácií. Od tohto bodu už agent nejavil žiadne zlepšenie.</w:t>
       </w:r>
       <w:r>
-        <w:t xml:space="preserve"> </w:t>
-      </w:r>
-      <w:r>
-        <w:t xml:space="preserve">Ďalšie vizualizácie sa nachádzajú v prílohe </w:t>
-      </w:r>
-      <w:r>
-        <w:t>A</w:t>
-      </w:r>
-      <w:r>
-        <w:t>.</w:t>
+        <w:t xml:space="preserve"> Ďalšie vizualizácie sa nachádzajú v prílohe A.</w:t>
       </w:r>
     </w:p>
     <w:p>
@@ -22566,130 +22916,215 @@
         <w:t xml:space="preserve">. Tento agent už dokáže vyhrať jednu hru (po výhre sa prostredie zresetuje a skóre ostáva). </w:t>
       </w:r>
       <w:r>
-        <w:t xml:space="preserve">Ďalšie vizualizácie sa nachádzajú v prílohe </w:t>
-      </w:r>
-      <w:r>
-        <w:t>C</w:t>
-      </w:r>
-      <w:r>
+        <w:t>Ďalšie vizualizácie sa nachádzajú v prílohe C.</w:t>
+      </w:r>
+    </w:p>
+    <w:p/>
+    <w:p>
+      <w:r>
+        <w:t>Natrénovanie tohto agenta</w:t>
+      </w:r>
+      <w:r>
+        <w:t xml:space="preserve"> (vykonaním 700 000 epizód)</w:t>
+      </w:r>
+      <w:r>
+        <w:t xml:space="preserve"> trvalo približne</w:t>
+      </w:r>
+      <w:r>
+        <w:t xml:space="preserve"> </w:t>
+      </w:r>
+      <w:r>
+        <w:t>7</w:t>
+      </w:r>
+      <w:r>
+        <w:t xml:space="preserve"> </w:t>
+      </w:r>
+      <w:r>
+        <w:t xml:space="preserve">celých dní na serveri s CPU Intel Pentium g3220 3GHz a ďalšie </w:t>
+      </w:r>
+      <w:r>
+        <w:t>5</w:t>
+      </w:r>
+      <w:r>
+        <w:t xml:space="preserve"> celé dni na serveri s CPU Intel i7 6700 4,3GHz.</w:t>
+      </w:r>
+    </w:p>
+    <w:p>
+      <w:pPr>
+        <w:rPr>
+          <w:color w:val="FF0000"/>
+        </w:rPr>
+      </w:pPr>
+    </w:p>
+    <w:p>
+      <w:pPr>
+        <w:rPr>
+          <w:color w:val="000000" w:themeColor="text1"/>
+        </w:rPr>
+      </w:pPr>
+      <w:r>
+        <w:rPr>
+          <w:color w:val="000000" w:themeColor="text1"/>
+        </w:rPr>
+        <w:t>Kvôli veľkému výkonu potrebnému pre natrénovanie by</w:t>
+      </w:r>
+      <w:r>
+        <w:rPr>
+          <w:color w:val="000000" w:themeColor="text1"/>
+        </w:rPr>
+        <w:t xml:space="preserve"> ďalši</w:t>
+      </w:r>
+      <w:r>
+        <w:rPr>
+          <w:color w:val="000000" w:themeColor="text1"/>
+        </w:rPr>
+        <w:t>e</w:t>
+      </w:r>
+      <w:r>
+        <w:rPr>
+          <w:color w:val="000000" w:themeColor="text1"/>
+        </w:rPr>
+        <w:t xml:space="preserve"> zmen</w:t>
+      </w:r>
+      <w:r>
+        <w:rPr>
+          <w:color w:val="000000" w:themeColor="text1"/>
+        </w:rPr>
+        <w:t>y</w:t>
+      </w:r>
+      <w:r>
+        <w:rPr>
+          <w:color w:val="000000" w:themeColor="text1"/>
+        </w:rPr>
+        <w:t xml:space="preserve"> zabral</w:t>
+      </w:r>
+      <w:r>
+        <w:rPr>
+          <w:color w:val="000000" w:themeColor="text1"/>
+        </w:rPr>
+        <w:t>i</w:t>
+      </w:r>
+      <w:r>
+        <w:rPr>
+          <w:color w:val="000000" w:themeColor="text1"/>
+        </w:rPr>
+        <w:t xml:space="preserve"> príliž veľa času, preto v našej práci použijeme tohto agenta. Podľa Open AI </w:t>
+      </w:r>
+      <w:r>
+        <w:rPr>
+          <w:color w:val="000000" w:themeColor="text1"/>
+        </w:rPr>
+        <w:t xml:space="preserve">najvyššie dosiahnuté skóre v prostredí Gym Pacman (dosiahnúte agentom) je 5738 a bolo dosiahnuté asynchrónnou implementáciou tohto algoritmu (A3C) </w:t>
+      </w:r>
+      <w:sdt>
+        <w:sdtPr>
+          <w:rPr>
+            <w:color w:val="000000" w:themeColor="text1"/>
+          </w:rPr>
+          <w:id w:val="1922595806"/>
+          <w:citation/>
+        </w:sdtPr>
+        <w:sdtContent>
+          <w:r>
+            <w:rPr>
+              <w:color w:val="000000" w:themeColor="text1"/>
+            </w:rPr>
+            <w:fldChar w:fldCharType="begin"/>
+          </w:r>
+          <w:r>
+            <w:rPr>
+              <w:color w:val="000000" w:themeColor="text1"/>
+            </w:rPr>
+            <w:instrText xml:space="preserve"> CITATION htt2 \l 1051 </w:instrText>
+          </w:r>
+          <w:r>
+            <w:rPr>
+              <w:color w:val="000000" w:themeColor="text1"/>
+            </w:rPr>
+            <w:fldChar w:fldCharType="separate"/>
+          </w:r>
+          <w:r>
+            <w:rPr>
+              <w:noProof/>
+              <w:color w:val="000000" w:themeColor="text1"/>
+            </w:rPr>
+            <w:t>[12]</w:t>
+          </w:r>
+          <w:r>
+            <w:rPr>
+              <w:color w:val="000000" w:themeColor="text1"/>
+            </w:rPr>
+            <w:fldChar w:fldCharType="end"/>
+          </w:r>
+        </w:sdtContent>
+      </w:sdt>
+      <w:r>
+        <w:rPr>
+          <w:color w:val="000000" w:themeColor="text1"/>
+        </w:rPr>
         <w:t>.</w:t>
       </w:r>
-    </w:p>
-    <w:p/>
-    <w:p>
-      <w:r>
-        <w:t>Natrénovanie tohto agenta</w:t>
-      </w:r>
-      <w:r>
-        <w:t xml:space="preserve"> (vykonaním 700 000 epizód)</w:t>
-      </w:r>
-      <w:r>
-        <w:t xml:space="preserve"> trvalo približne</w:t>
-      </w:r>
-      <w:r>
-        <w:t xml:space="preserve"> </w:t>
-      </w:r>
-      <w:r>
-        <w:t>7</w:t>
-      </w:r>
-      <w:r>
-        <w:t xml:space="preserve"> </w:t>
-      </w:r>
-      <w:r>
-        <w:t>celých dní na serveri s CPU Intel Pentium g3220 3GHz a ďalšie 3 celé dni na serveri s CPU Intel i7 6700 4,3GHz.</w:t>
-      </w:r>
-    </w:p>
-    <w:p>
-      <w:pPr>
-        <w:rPr>
-          <w:color w:val="FF0000"/>
-        </w:rPr>
-      </w:pPr>
-    </w:p>
-    <w:p>
-      <w:pPr>
+      <w:r>
         <w:rPr>
           <w:color w:val="000000" w:themeColor="text1"/>
         </w:rPr>
-      </w:pPr>
-      <w:r>
-        <w:rPr>
-          <w:color w:val="000000" w:themeColor="text1"/>
-        </w:rPr>
-        <w:t>Kvôli veľkému výkonu potrebnému pre natrénovanie by</w:t>
-      </w:r>
-      <w:r>
-        <w:rPr>
-          <w:color w:val="000000" w:themeColor="text1"/>
-        </w:rPr>
-        <w:t xml:space="preserve"> ďalši</w:t>
-      </w:r>
-      <w:r>
-        <w:rPr>
-          <w:color w:val="000000" w:themeColor="text1"/>
-        </w:rPr>
-        <w:t>e</w:t>
-      </w:r>
-      <w:r>
-        <w:rPr>
-          <w:color w:val="000000" w:themeColor="text1"/>
-        </w:rPr>
-        <w:t xml:space="preserve"> zmen</w:t>
-      </w:r>
-      <w:r>
-        <w:rPr>
-          <w:color w:val="000000" w:themeColor="text1"/>
-        </w:rPr>
-        <w:t>y</w:t>
-      </w:r>
-      <w:r>
-        <w:rPr>
-          <w:color w:val="000000" w:themeColor="text1"/>
-        </w:rPr>
-        <w:t xml:space="preserve"> zabral</w:t>
-      </w:r>
-      <w:r>
-        <w:rPr>
-          <w:color w:val="000000" w:themeColor="text1"/>
-        </w:rPr>
-        <w:t>i</w:t>
-      </w:r>
-      <w:r>
-        <w:rPr>
-          <w:color w:val="000000" w:themeColor="text1"/>
-        </w:rPr>
-        <w:t xml:space="preserve"> príliž veľa času, preto v našej práci použijeme tohto agenta. Podľa Open AI </w:t>
-      </w:r>
-      <w:r>
-        <w:rPr>
-          <w:color w:val="000000" w:themeColor="text1"/>
-        </w:rPr>
-        <w:t xml:space="preserve">najvyššie dosiahnuté skóre v prostredí Gym Pacman (dosiahnúte agentom) je 5738 a bolo dosiahnuté asynchrónnou implementáciou tohto algoritmu (A3C) </w:t>
-      </w:r>
-      <w:r>
-        <w:rPr>
-          <w:color w:val="000000" w:themeColor="text1"/>
-        </w:rPr>
-        <w:t>[13]</w:t>
-      </w:r>
-      <w:r>
-        <w:rPr>
-          <w:color w:val="000000" w:themeColor="text1"/>
-        </w:rPr>
-        <w:t>.</w:t>
-      </w:r>
-      <w:r>
-        <w:rPr>
-          <w:color w:val="000000" w:themeColor="text1"/>
-        </w:rPr>
         <w:t xml:space="preserve"> Je však možné dosiahnúť omnoho väčšie skóre (v rádoch 10-tisícov aj 100-tisícov) použitím iných algoritmov</w:t>
       </w:r>
+      <w:sdt>
+        <w:sdtPr>
+          <w:rPr>
+            <w:color w:val="000000" w:themeColor="text1"/>
+          </w:rPr>
+          <w:id w:val="1885977813"/>
+          <w:citation/>
+        </w:sdtPr>
+        <w:sdtContent>
+          <w:r>
+            <w:rPr>
+              <w:color w:val="000000" w:themeColor="text1"/>
+            </w:rPr>
+            <w:fldChar w:fldCharType="begin"/>
+          </w:r>
+          <w:r>
+            <w:rPr>
+              <w:color w:val="000000" w:themeColor="text1"/>
+            </w:rPr>
+            <w:instrText xml:space="preserve"> CITATION htt3 \l 1051 </w:instrText>
+          </w:r>
+          <w:r>
+            <w:rPr>
+              <w:color w:val="000000" w:themeColor="text1"/>
+            </w:rPr>
+            <w:fldChar w:fldCharType="separate"/>
+          </w:r>
+          <w:r>
+            <w:rPr>
+              <w:noProof/>
+              <w:color w:val="000000" w:themeColor="text1"/>
+            </w:rPr>
+            <w:t xml:space="preserve"> </w:t>
+          </w:r>
+          <w:r>
+            <w:rPr>
+              <w:noProof/>
+              <w:color w:val="000000" w:themeColor="text1"/>
+            </w:rPr>
+            <w:t>[13]</w:t>
+          </w:r>
+          <w:r>
+            <w:rPr>
+              <w:color w:val="000000" w:themeColor="text1"/>
+            </w:rPr>
+            <w:fldChar w:fldCharType="end"/>
+          </w:r>
+        </w:sdtContent>
+      </w:sdt>
       <w:r>
         <w:rPr>
           <w:color w:val="000000" w:themeColor="text1"/>
           <w:lang w:val="en-US"/>
         </w:rPr>
-        <w:t>[14].</w:t>
+        <w:t>.</w:t>
       </w:r>
     </w:p>
     <w:p>
@@ -23154,45 +23589,422 @@
       <w:bookmarkEnd w:id="48"/>
     </w:p>
     <w:p>
-      <w:pPr>
+      <w:r>
+        <w:t>Tento záver bude rozdelený na niekoľko častí:</w:t>
+      </w:r>
+    </w:p>
+    <w:p>
+      <w:pPr>
+        <w:pStyle w:val="ListParagraph"/>
+        <w:numPr>
+          <w:ilvl w:val="0"/>
+          <w:numId w:val="31"/>
+        </w:numPr>
         <w:rPr>
           <w:i/>
         </w:rPr>
       </w:pPr>
       <w:r>
-        <w:t xml:space="preserve">Podľa Metodického usmernenia Čl. 3 Odporúčaná štruktúra záverečnej práce, odsek (12) </w:t>
-      </w:r>
-      <w:r>
         <w:rPr>
           <w:i/>
         </w:rPr>
-        <w:t>„</w:t>
-      </w:r>
-      <w:r>
+        <w:t>Trénovanie agenta</w:t>
+      </w:r>
+    </w:p>
+    <w:p>
+      <w:pPr>
+        <w:pStyle w:val="ListParagraph"/>
+        <w:numPr>
+          <w:ilvl w:val="0"/>
+          <w:numId w:val="31"/>
+        </w:numPr>
         <w:rPr>
           <w:i/>
         </w:rPr>
-        <w:t>V závere je potrebné v stručnosti zhrnúť dosiahnuté výsledky vo vzťahu k stanoveným cieľom.</w:t>
-      </w:r>
+      </w:pPr>
       <w:r>
         <w:rPr>
           <w:i/>
         </w:rPr>
-        <w:t>“</w:t>
-      </w:r>
-      <w:r>
+        <w:t>Posúdenie implementácie nášho asistovaného programu</w:t>
+      </w:r>
+    </w:p>
+    <w:p>
+      <w:pPr>
+        <w:pStyle w:val="ListParagraph"/>
+        <w:numPr>
+          <w:ilvl w:val="0"/>
+          <w:numId w:val="31"/>
+        </w:numPr>
         <w:rPr>
           <w:i/>
         </w:rPr>
+      </w:pPr>
+      <w:r>
+        <w:rPr>
+          <w:i/>
+        </w:rPr>
+        <w:t>Posúdenie úspešnosti/prínosu agenta pri hraní.</w:t>
+      </w:r>
+    </w:p>
+    <w:p>
+      <w:pPr>
+        <w:rPr>
+          <w:i/>
+        </w:rPr>
+      </w:pPr>
+      <w:r>
+        <w:rPr>
+          <w:i/>
+        </w:rPr>
+        <w:t>Trénovanie agenta</w:t>
+      </w:r>
+    </w:p>
+    <w:p>
+      <w:pPr>
+        <w:rPr>
+          <w:iCs/>
+        </w:rPr>
+      </w:pPr>
+      <w:r>
+        <w:rPr>
+          <w:iCs/>
+        </w:rPr>
+        <w:t xml:space="preserve">V tejto práci sa nám podarilo úspešne implementovať A2C agenta. Agent je schopný učiť sa a pri správnom nastavení parametrov je učenie rýchle a stabilné. Bohužial ale nastaviť správne parametre </w:t>
+      </w:r>
+      <w:r>
+        <w:rPr>
+          <w:iCs/>
+        </w:rPr>
+        <w:t>je „</w:t>
+      </w:r>
+      <w:r>
+        <w:rPr>
+          <w:iCs/>
+        </w:rPr>
+        <w:t>alchými</w:t>
+      </w:r>
+      <w:r>
+        <w:rPr>
+          <w:iCs/>
+        </w:rPr>
+        <w:t>a“, v ktorej meníte hodnoty parametrov a pozorujete aký to má vplyv na učenie daného agenta. Niektoré parametre ako napríklad zrážací faktor používajú vo väčšine prípadov rovnakú hodnotu (0,99). Iné parametre ako napríklad rýchlosť učenia alebo počet neurónov a vrstiev v našej neurónovej</w:t>
+      </w:r>
+      <w:r>
+        <w:rPr>
+          <w:iCs/>
+        </w:rPr>
+        <w:t xml:space="preserve"> sieti</w:t>
+      </w:r>
+      <w:r>
+        <w:rPr>
+          <w:iCs/>
+        </w:rPr>
+        <w:t xml:space="preserve"> majú veľké množstvo rôznych konfigurácií, kde niektoré sú lepšie než iné. Zistiť ale tie správne sa dá len pomocou metódy pokus a omyl, čo je v niektorých prípadoch komplikované ako sme demonštrovali v časti </w:t>
+      </w:r>
+      <w:r>
+        <w:rPr>
+          <w:i/>
+        </w:rPr>
+        <w:t>3.4 Trénovanie</w:t>
+      </w:r>
+      <w:r>
+        <w:rPr>
+          <w:iCs/>
+        </w:rPr>
+        <w:t xml:space="preserve"> kde sa zle nastavené parametre naplno prejavili až  okolo epizódy 55 000 a náš agent sa odnaučil kompletne všetko a jeho skóre </w:t>
+      </w:r>
+      <w:r>
+        <w:rPr>
+          <w:iCs/>
+        </w:rPr>
+        <w:t>padlo na hodnotu</w:t>
+      </w:r>
+      <w:r>
+        <w:rPr>
+          <w:iCs/>
+        </w:rPr>
+        <w:t xml:space="preserve"> 60</w:t>
+      </w:r>
+      <w:r>
+        <w:rPr>
+          <w:iCs/>
+        </w:rPr>
+        <w:t xml:space="preserve"> čo je asi 4x menej ako sa dá dosiahnuť pomocou náhodných akcií</w:t>
+      </w:r>
+      <w:r>
+        <w:rPr>
+          <w:iCs/>
+        </w:rPr>
+        <w:t xml:space="preserve">. </w:t>
+      </w:r>
+      <w:r>
+        <w:rPr>
+          <w:iCs/>
+        </w:rPr>
+        <w:t>Natrénovanie tejto demonštrácie trvalo približne týžden na hardware popísanom na konci kapitoly, z tohto dôvodu sme nemohli vyskúšať veľké množstvo konfigurácií a ako finálnu sme použili konfiguráciu ktorá po natrénovaní</w:t>
+      </w:r>
+      <w:r>
+        <w:rPr>
+          <w:iCs/>
+        </w:rPr>
+        <w:t xml:space="preserve"> (skoro 2 týždňe)</w:t>
+      </w:r>
+      <w:r>
+        <w:rPr>
+          <w:iCs/>
+        </w:rPr>
+        <w:t xml:space="preserve"> dokáže získať skóre v</w:t>
+      </w:r>
+      <w:r>
+        <w:rPr>
+          <w:iCs/>
+        </w:rPr>
+        <w:t> </w:t>
+      </w:r>
+      <w:r>
+        <w:rPr>
+          <w:iCs/>
+        </w:rPr>
+        <w:t>rozmedzí</w:t>
+      </w:r>
+      <w:r>
+        <w:rPr>
+          <w:iCs/>
+        </w:rPr>
+        <w:t xml:space="preserve"> typicky</w:t>
+      </w:r>
+      <w:r>
+        <w:rPr>
+          <w:iCs/>
+        </w:rPr>
+        <w:t xml:space="preserve"> od 2000 do 3500. Pri týchto skóre sme narazili na strop a náš agent sa prestal ďalej zlepšovať.</w:t>
+      </w:r>
+      <w:r>
+        <w:rPr>
+          <w:iCs/>
+        </w:rPr>
+        <w:t xml:space="preserve"> Agentov štýl hrania je získať čo najviac malých bodíkov čo najrýchlejšie, </w:t>
+      </w:r>
+      <w:r>
+        <w:rPr>
+          <w:iCs/>
+        </w:rPr>
+        <w:t>nesústredil sa špeciálne na zabíjanie duchov alebo zbieranie čerešní, vďaka použitiu osobnitnej odmenovej funkcie. S týmto prístupom sa dá najrýchlejšie vyhrať kolo a postúpiť do ďalšieho. Agent však stále dokáže spraviť chýbný krok a nechať sa zabiť duchom. Tu sme spozorovali že čím menej životov náš agent má tým viac riskuje. Pri poslednom živote zvykne zomrieť do 10 sekúnd. Tak isto čím viac bodíkov zozbiera tým menej jeho ďalšie akcie dávajú zmysel.</w:t>
+      </w:r>
+      <w:r>
+        <w:rPr>
+          <w:iCs/>
+        </w:rPr>
         <w:t xml:space="preserve"> </w:t>
       </w:r>
       <w:r>
         <w:rPr>
+          <w:iCs/>
+        </w:rPr>
+        <w:t>Pre ďalšie zlepšenie našeho agenta je potrebné vyskúšať ďalšie konfigurácie parametrov.</w:t>
+      </w:r>
+      <w:r>
+        <w:rPr>
+          <w:iCs/>
+        </w:rPr>
+        <w:br w:type="page"/>
+      </w:r>
+    </w:p>
+    <w:p>
+      <w:pPr>
+        <w:rPr>
+          <w:iCs/>
+        </w:rPr>
+      </w:pPr>
+    </w:p>
+    <w:p>
+      <w:pPr>
+        <w:ind w:left="1066" w:hanging="357"/>
+        <w:rPr>
           <w:i/>
-          <w:color w:val="FF0000"/>
-        </w:rPr>
-        <w:t>TODO</w:t>
-      </w:r>
+        </w:rPr>
+      </w:pPr>
+      <w:r>
+        <w:rPr>
+          <w:i/>
+        </w:rPr>
+        <w:t>Posúdenie implementácie nášho asistovaného programu</w:t>
+      </w:r>
+    </w:p>
+    <w:p>
+      <w:pPr>
+        <w:rPr>
+          <w:iCs/>
+        </w:rPr>
+      </w:pPr>
+      <w:r>
+        <w:rPr>
+          <w:iCs/>
+        </w:rPr>
+        <w:t xml:space="preserve">Vďaka použitiu knižnice </w:t>
+      </w:r>
+      <w:r>
+        <w:rPr>
+          <w:iCs/>
+        </w:rPr>
+        <w:t>zameranej na</w:t>
+      </w:r>
+      <w:r>
+        <w:rPr>
+          <w:iCs/>
+        </w:rPr>
+        <w:t xml:space="preserve"> </w:t>
+      </w:r>
+      <w:r>
+        <w:rPr>
+          <w:iCs/>
+        </w:rPr>
+        <w:t xml:space="preserve">strojové učenie a </w:t>
+      </w:r>
+      <w:r>
+        <w:rPr>
+          <w:iCs/>
+        </w:rPr>
+        <w:t>neurónove siete bolo jednoduché</w:t>
+      </w:r>
+      <w:r>
+        <w:rPr>
+          <w:iCs/>
+        </w:rPr>
+        <w:t xml:space="preserve"> vytvoriť agenta, natrénovať ho a následne</w:t>
+      </w:r>
+      <w:r>
+        <w:rPr>
+          <w:iCs/>
+        </w:rPr>
+        <w:t xml:space="preserve"> uložiť našu natrénovanú sieť a </w:t>
+      </w:r>
+      <w:r>
+        <w:rPr>
+          <w:iCs/>
+        </w:rPr>
+        <w:t>neskôr</w:t>
+      </w:r>
+      <w:r>
+        <w:rPr>
+          <w:iCs/>
+        </w:rPr>
+        <w:t xml:space="preserve"> ju importovať do našej asistovanej aplikácie.</w:t>
+      </w:r>
+      <w:r>
+        <w:rPr>
+          <w:iCs/>
+        </w:rPr>
+        <w:t xml:space="preserve"> Vďaka použitiu wrapperov sme zjedodušili prostredie (zmenšili ho a odstránili farby) pre našeho agenta aby sa mohol učiť efektívnejšie, použili sme ale nesprávny wrapper pre orezovanie obrazu a odrezali sme z vrchu cca 1/5 hracej plochy. Túto chybu sme si uvedomili až po natrénovaní a písaní našej asistovanej aplikácie. Agent sa naučil hrať aj v tomto priestore ktorý nevidí. Myslíme si ale že v prípade použitia správneho wrappera by bolo učenie trocha efektívnejšie, nevieme však do akej miery. </w:t>
+      </w:r>
+    </w:p>
+    <w:p>
+      <w:pPr>
+        <w:rPr>
+          <w:iCs/>
+        </w:rPr>
+      </w:pPr>
+    </w:p>
+    <w:p>
+      <w:pPr>
+        <w:ind w:left="1066" w:hanging="357"/>
+        <w:rPr>
+          <w:i/>
+        </w:rPr>
+      </w:pPr>
+      <w:r>
+        <w:rPr>
+          <w:i/>
+        </w:rPr>
+        <w:t>Posúdenie úspešnosti/prínosu agenta pri hraní.</w:t>
+      </w:r>
+    </w:p>
+    <w:p>
+      <w:pPr>
+        <w:rPr>
+          <w:iCs/>
+        </w:rPr>
+      </w:pPr>
+      <w:r>
+        <w:rPr>
+          <w:iCs/>
+        </w:rPr>
+        <w:t xml:space="preserve">Našu aplikáciu sme dali odtestovať </w:t>
+      </w:r>
+      <w:r>
+        <w:rPr>
+          <w:iCs/>
+        </w:rPr>
+        <w:t>5</w:t>
+      </w:r>
+      <w:r>
+        <w:rPr>
+          <w:iCs/>
+        </w:rPr>
+        <w:t xml:space="preserve"> ľudom, z čoho dvaja nehrajú hry vôbec</w:t>
+      </w:r>
+      <w:r>
+        <w:rPr>
+          <w:iCs/>
+        </w:rPr>
+        <w:t>. Test bol vykonaný na 10 hrách kde v prvých 5 hrách nemohli používať autopilot ale mohli sledovať rady od agenta a ďalšich 5 hrách mohli používať aj autopilota. Z pozorovaní sme ale zistili že Pacman aj keď ideálny pre demonštráciu</w:t>
+      </w:r>
+      <w:r>
+        <w:rPr>
+          <w:iCs/>
+        </w:rPr>
+        <w:t xml:space="preserve"> </w:t>
+      </w:r>
+      <w:r>
+        <w:rPr>
+          <w:iCs/>
+        </w:rPr>
+        <w:t>(vďaka svojej zložitosti)</w:t>
+      </w:r>
+      <w:r>
+        <w:rPr>
+          <w:iCs/>
+        </w:rPr>
+        <w:t xml:space="preserve"> výkonu A2C algoritmu</w:t>
+      </w:r>
+      <w:r>
+        <w:rPr>
+          <w:iCs/>
+        </w:rPr>
+        <w:t xml:space="preserve"> </w:t>
+      </w:r>
+      <w:r>
+        <w:rPr>
+          <w:iCs/>
+        </w:rPr>
+        <w:t xml:space="preserve"> nijako nebenefituje z jeho použitia. Kedže pri hraní pacmana môže hráč zmeniť smer každú chvíľu a samotná hra si vyžaduje sústredenie, naši hráči nepoužívali rady od agenta a</w:t>
+      </w:r>
+      <w:r>
+        <w:rPr>
+          <w:iCs/>
+        </w:rPr>
+        <w:t>ni</w:t>
+      </w:r>
+      <w:r>
+        <w:rPr>
+          <w:iCs/>
+        </w:rPr>
+        <w:t xml:space="preserve"> autopilota</w:t>
+      </w:r>
+      <w:r>
+        <w:rPr>
+          <w:iCs/>
+        </w:rPr>
+        <w:t>.</w:t>
+      </w:r>
+    </w:p>
+    <w:p>
+      <w:pPr>
+        <w:rPr>
+          <w:iCs/>
+        </w:rPr>
+      </w:pPr>
     </w:p>
     <w:p>
       <w:pPr>
@@ -23252,6 +24064,13 @@
           </w:sdtPr>
           <w:sdtContent>
             <w:p>
+              <w:pPr>
+                <w:rPr>
+                  <w:rFonts w:asciiTheme="minorHAnsi" w:hAnsiTheme="minorHAnsi"/>
+                  <w:noProof/>
+                  <w:sz w:val="22"/>
+                </w:rPr>
+              </w:pPr>
               <w:r>
                 <w:fldChar w:fldCharType="begin"/>
               </w:r>
@@ -23261,15 +24080,634 @@
               <w:r>
                 <w:fldChar w:fldCharType="separate"/>
               </w:r>
-              <w:r>
+            </w:p>
+            <w:tbl>
+              <w:tblPr>
+                <w:tblW w:w="5000" w:type="pct"/>
+                <w:tblCellSpacing w:w="15" w:type="dxa"/>
+                <w:tblCellMar>
+                  <w:top w:w="15" w:type="dxa"/>
+                  <w:left w:w="15" w:type="dxa"/>
+                  <w:bottom w:w="15" w:type="dxa"/>
+                  <w:right w:w="15" w:type="dxa"/>
+                </w:tblCellMar>
+                <w:tblLook w:val="04A0" w:firstRow="1" w:lastRow="0" w:firstColumn="1" w:lastColumn="0" w:noHBand="0" w:noVBand="1"/>
+              </w:tblPr>
+              <w:tblGrid>
+                <w:gridCol w:w="475"/>
+                <w:gridCol w:w="8402"/>
+              </w:tblGrid>
+              <w:tr>
+                <w:trPr>
+                  <w:divId w:val="772553432"/>
+                  <w:tblCellSpacing w:w="15" w:type="dxa"/>
+                </w:trPr>
+                <w:tc>
+                  <w:tcPr>
+                    <w:tcW w:w="50" w:type="pct"/>
+                    <w:hideMark/>
+                  </w:tcPr>
+                  <w:p>
+                    <w:pPr>
+                      <w:pStyle w:val="Bibliography"/>
+                      <w:rPr>
+                        <w:noProof/>
+                        <w:szCs w:val="24"/>
+                      </w:rPr>
+                    </w:pPr>
+                    <w:r>
+                      <w:rPr>
+                        <w:noProof/>
+                      </w:rPr>
+                      <w:t xml:space="preserve">[1] </w:t>
+                    </w:r>
+                  </w:p>
+                </w:tc>
+                <w:tc>
+                  <w:tcPr>
+                    <w:tcW w:w="0" w:type="auto"/>
+                    <w:hideMark/>
+                  </w:tcPr>
+                  <w:p>
+                    <w:pPr>
+                      <w:pStyle w:val="Bibliography"/>
+                      <w:rPr>
+                        <w:noProof/>
+                      </w:rPr>
+                    </w:pPr>
+                    <w:r>
+                      <w:rPr>
+                        <w:noProof/>
+                      </w:rPr>
+                      <w:t>„sk.wikipedia.org,“ [Online]. Available: https://sk.wikipedia.org/wiki/Moorov_z%C3%A1kon.</w:t>
+                    </w:r>
+                  </w:p>
+                </w:tc>
+              </w:tr>
+              <w:tr>
+                <w:trPr>
+                  <w:divId w:val="772553432"/>
+                  <w:tblCellSpacing w:w="15" w:type="dxa"/>
+                </w:trPr>
+                <w:tc>
+                  <w:tcPr>
+                    <w:tcW w:w="50" w:type="pct"/>
+                    <w:hideMark/>
+                  </w:tcPr>
+                  <w:p>
+                    <w:pPr>
+                      <w:pStyle w:val="Bibliography"/>
+                      <w:rPr>
+                        <w:noProof/>
+                      </w:rPr>
+                    </w:pPr>
+                    <w:r>
+                      <w:rPr>
+                        <w:noProof/>
+                      </w:rPr>
+                      <w:t xml:space="preserve">[2] </w:t>
+                    </w:r>
+                  </w:p>
+                </w:tc>
+                <w:tc>
+                  <w:tcPr>
+                    <w:tcW w:w="0" w:type="auto"/>
+                    <w:hideMark/>
+                  </w:tcPr>
+                  <w:p>
+                    <w:pPr>
+                      <w:pStyle w:val="Bibliography"/>
+                      <w:rPr>
+                        <w:noProof/>
+                      </w:rPr>
+                    </w:pPr>
+                    <w:r>
+                      <w:rPr>
+                        <w:noProof/>
+                      </w:rPr>
+                      <w:t>A. G. S. Hado van Hasselt, „https://arxiv.org,“ Google DeepMind, 8 December 2015. [Online]. Available: https://arxiv.org/pdf/1509.06461.pdf.</w:t>
+                    </w:r>
+                  </w:p>
+                </w:tc>
+              </w:tr>
+              <w:tr>
+                <w:trPr>
+                  <w:divId w:val="772553432"/>
+                  <w:tblCellSpacing w:w="15" w:type="dxa"/>
+                </w:trPr>
+                <w:tc>
+                  <w:tcPr>
+                    <w:tcW w:w="50" w:type="pct"/>
+                    <w:hideMark/>
+                  </w:tcPr>
+                  <w:p>
+                    <w:pPr>
+                      <w:pStyle w:val="Bibliography"/>
+                      <w:rPr>
+                        <w:noProof/>
+                      </w:rPr>
+                    </w:pPr>
+                    <w:r>
+                      <w:rPr>
+                        <w:noProof/>
+                      </w:rPr>
+                      <w:t xml:space="preserve">[3] </w:t>
+                    </w:r>
+                  </w:p>
+                </w:tc>
+                <w:tc>
+                  <w:tcPr>
+                    <w:tcW w:w="0" w:type="auto"/>
+                    <w:hideMark/>
+                  </w:tcPr>
+                  <w:p>
+                    <w:pPr>
+                      <w:pStyle w:val="Bibliography"/>
+                      <w:rPr>
+                        <w:noProof/>
+                      </w:rPr>
+                    </w:pPr>
+                    <w:r>
+                      <w:rPr>
+                        <w:noProof/>
+                      </w:rPr>
+                      <w:t>T. S. H. v. H. L. d. F. Ziyu Wang, „https://arxiv.org,“ Google DeepMind, London, UK, 5 April 2016. [Online]. Available: https://arxiv.org/pdf/1511.06581.pdf.</w:t>
+                    </w:r>
+                  </w:p>
+                </w:tc>
+              </w:tr>
+              <w:tr>
+                <w:trPr>
+                  <w:divId w:val="772553432"/>
+                  <w:tblCellSpacing w:w="15" w:type="dxa"/>
+                </w:trPr>
+                <w:tc>
+                  <w:tcPr>
+                    <w:tcW w:w="50" w:type="pct"/>
+                    <w:hideMark/>
+                  </w:tcPr>
+                  <w:p>
+                    <w:pPr>
+                      <w:pStyle w:val="Bibliography"/>
+                      <w:rPr>
+                        <w:noProof/>
+                      </w:rPr>
+                    </w:pPr>
+                    <w:r>
+                      <w:rPr>
+                        <w:noProof/>
+                      </w:rPr>
+                      <w:t xml:space="preserve">[4] </w:t>
+                    </w:r>
+                  </w:p>
+                </w:tc>
+                <w:tc>
+                  <w:tcPr>
+                    <w:tcW w:w="0" w:type="auto"/>
+                    <w:hideMark/>
+                  </w:tcPr>
+                  <w:p>
+                    <w:pPr>
+                      <w:pStyle w:val="Bibliography"/>
+                      <w:rPr>
+                        <w:noProof/>
+                      </w:rPr>
+                    </w:pPr>
+                    <w:r>
+                      <w:rPr>
+                        <w:noProof/>
+                      </w:rPr>
+                      <w:t>Shakir, „http://blog.shakirm.com,“ 22 November 2015. [Online]. Available: http://blog.shakirm.com/2015/11/machine-learning-trick-of-the-day-5-log-derivative-trick/.</w:t>
+                    </w:r>
+                  </w:p>
+                </w:tc>
+              </w:tr>
+              <w:tr>
+                <w:trPr>
+                  <w:divId w:val="772553432"/>
+                  <w:tblCellSpacing w:w="15" w:type="dxa"/>
+                </w:trPr>
+                <w:tc>
+                  <w:tcPr>
+                    <w:tcW w:w="50" w:type="pct"/>
+                    <w:hideMark/>
+                  </w:tcPr>
+                  <w:p>
+                    <w:pPr>
+                      <w:pStyle w:val="Bibliography"/>
+                      <w:rPr>
+                        <w:noProof/>
+                      </w:rPr>
+                    </w:pPr>
+                    <w:r>
+                      <w:rPr>
+                        <w:noProof/>
+                      </w:rPr>
+                      <w:t xml:space="preserve">[5] </w:t>
+                    </w:r>
+                  </w:p>
+                </w:tc>
+                <w:tc>
+                  <w:tcPr>
+                    <w:tcW w:w="0" w:type="auto"/>
+                    <w:hideMark/>
+                  </w:tcPr>
+                  <w:p>
+                    <w:pPr>
+                      <w:pStyle w:val="Bibliography"/>
+                      <w:rPr>
+                        <w:noProof/>
+                      </w:rPr>
+                    </w:pPr>
+                    <w:r>
+                      <w:rPr>
+                        <w:noProof/>
+                      </w:rPr>
+                      <w:t>E. M. L. R. S. Yuhuai Wu, „https://openai.com,“ OpenAI, 18 August 2019. [Online]. Available: https://openai.com/blog/baselines-acktr-a2c/.</w:t>
+                    </w:r>
+                  </w:p>
+                </w:tc>
+              </w:tr>
+              <w:tr>
+                <w:trPr>
+                  <w:divId w:val="772553432"/>
+                  <w:tblCellSpacing w:w="15" w:type="dxa"/>
+                </w:trPr>
+                <w:tc>
+                  <w:tcPr>
+                    <w:tcW w:w="50" w:type="pct"/>
+                    <w:hideMark/>
+                  </w:tcPr>
+                  <w:p>
+                    <w:pPr>
+                      <w:pStyle w:val="Bibliography"/>
+                      <w:rPr>
+                        <w:noProof/>
+                      </w:rPr>
+                    </w:pPr>
+                    <w:r>
+                      <w:rPr>
+                        <w:noProof/>
+                      </w:rPr>
+                      <w:t xml:space="preserve">[6] </w:t>
+                    </w:r>
+                  </w:p>
+                </w:tc>
+                <w:tc>
+                  <w:tcPr>
+                    <w:tcW w:w="0" w:type="auto"/>
+                    <w:hideMark/>
+                  </w:tcPr>
+                  <w:p>
+                    <w:pPr>
+                      <w:pStyle w:val="Bibliography"/>
+                      <w:rPr>
+                        <w:noProof/>
+                      </w:rPr>
+                    </w:pPr>
+                    <w:r>
+                      <w:rPr>
+                        <w:noProof/>
+                      </w:rPr>
+                      <w:t>O. K. W. D. R. John Schulman, „https://openai.com,“ OpenAI, 20 July 2017. [Online]. Available: https://openai.com/blog/openai-baselines-ppo/.</w:t>
+                    </w:r>
+                  </w:p>
+                </w:tc>
+              </w:tr>
+              <w:tr>
+                <w:trPr>
+                  <w:divId w:val="772553432"/>
+                  <w:tblCellSpacing w:w="15" w:type="dxa"/>
+                </w:trPr>
+                <w:tc>
+                  <w:tcPr>
+                    <w:tcW w:w="50" w:type="pct"/>
+                    <w:hideMark/>
+                  </w:tcPr>
+                  <w:p>
+                    <w:pPr>
+                      <w:pStyle w:val="Bibliography"/>
+                      <w:rPr>
+                        <w:noProof/>
+                      </w:rPr>
+                    </w:pPr>
+                    <w:r>
+                      <w:rPr>
+                        <w:noProof/>
+                      </w:rPr>
+                      <w:t xml:space="preserve">[7] </w:t>
+                    </w:r>
+                  </w:p>
+                </w:tc>
+                <w:tc>
+                  <w:tcPr>
+                    <w:tcW w:w="0" w:type="auto"/>
+                    <w:hideMark/>
+                  </w:tcPr>
+                  <w:p>
+                    <w:pPr>
+                      <w:pStyle w:val="Bibliography"/>
+                      <w:rPr>
+                        <w:noProof/>
+                      </w:rPr>
+                    </w:pPr>
+                    <w:r>
+                      <w:rPr>
+                        <w:noProof/>
+                      </w:rPr>
+                      <w:t>F. W. D. R. K. John Schulman, „https://arxiv.org,“ OpenAI, 28 August 2017. [Online]. Available: https://arxiv.org/pdf/1707.06347.pdf.</w:t>
+                    </w:r>
+                  </w:p>
+                </w:tc>
+              </w:tr>
+              <w:tr>
+                <w:trPr>
+                  <w:divId w:val="772553432"/>
+                  <w:tblCellSpacing w:w="15" w:type="dxa"/>
+                </w:trPr>
+                <w:tc>
+                  <w:tcPr>
+                    <w:tcW w:w="50" w:type="pct"/>
+                    <w:hideMark/>
+                  </w:tcPr>
+                  <w:p>
+                    <w:pPr>
+                      <w:pStyle w:val="Bibliography"/>
+                      <w:rPr>
+                        <w:noProof/>
+                      </w:rPr>
+                    </w:pPr>
+                    <w:r>
+                      <w:rPr>
+                        <w:noProof/>
+                      </w:rPr>
+                      <w:t xml:space="preserve">[8] </w:t>
+                    </w:r>
+                  </w:p>
+                </w:tc>
+                <w:tc>
+                  <w:tcPr>
+                    <w:tcW w:w="0" w:type="auto"/>
+                    <w:hideMark/>
+                  </w:tcPr>
+                  <w:p>
+                    <w:pPr>
+                      <w:pStyle w:val="Bibliography"/>
+                      <w:rPr>
+                        <w:noProof/>
+                      </w:rPr>
+                    </w:pPr>
+                    <w:r>
+                      <w:rPr>
+                        <w:noProof/>
+                      </w:rPr>
+                      <w:t>„ https://marutitech.com/top-8-deep-learning-frameworks/,“ [Online]. Available: https://marutitech.com.</w:t>
+                    </w:r>
+                  </w:p>
+                </w:tc>
+              </w:tr>
+              <w:tr>
+                <w:trPr>
+                  <w:divId w:val="772553432"/>
+                  <w:tblCellSpacing w:w="15" w:type="dxa"/>
+                </w:trPr>
+                <w:tc>
+                  <w:tcPr>
+                    <w:tcW w:w="50" w:type="pct"/>
+                    <w:hideMark/>
+                  </w:tcPr>
+                  <w:p>
+                    <w:pPr>
+                      <w:pStyle w:val="Bibliography"/>
+                      <w:rPr>
+                        <w:noProof/>
+                      </w:rPr>
+                    </w:pPr>
+                    <w:r>
+                      <w:rPr>
+                        <w:noProof/>
+                      </w:rPr>
+                      <w:t xml:space="preserve">[9] </w:t>
+                    </w:r>
+                  </w:p>
+                </w:tc>
+                <w:tc>
+                  <w:tcPr>
+                    <w:tcW w:w="0" w:type="auto"/>
+                    <w:hideMark/>
+                  </w:tcPr>
+                  <w:p>
+                    <w:pPr>
+                      <w:pStyle w:val="Bibliography"/>
+                      <w:rPr>
+                        <w:noProof/>
+                      </w:rPr>
+                    </w:pPr>
+                    <w:r>
+                      <w:rPr>
+                        <w:noProof/>
+                      </w:rPr>
+                      <w:t>D. Causevic, „https://www.toptal.com,“ [Online]. Available: https://www.toptal.com/machine-learning/tensorflow-machine-learning-tutorial.</w:t>
+                    </w:r>
+                  </w:p>
+                </w:tc>
+              </w:tr>
+              <w:tr>
+                <w:trPr>
+                  <w:divId w:val="772553432"/>
+                  <w:tblCellSpacing w:w="15" w:type="dxa"/>
+                </w:trPr>
+                <w:tc>
+                  <w:tcPr>
+                    <w:tcW w:w="50" w:type="pct"/>
+                    <w:hideMark/>
+                  </w:tcPr>
+                  <w:p>
+                    <w:pPr>
+                      <w:pStyle w:val="Bibliography"/>
+                      <w:rPr>
+                        <w:noProof/>
+                      </w:rPr>
+                    </w:pPr>
+                    <w:r>
+                      <w:rPr>
+                        <w:noProof/>
+                      </w:rPr>
+                      <w:t xml:space="preserve">[10] </w:t>
+                    </w:r>
+                  </w:p>
+                </w:tc>
+                <w:tc>
+                  <w:tcPr>
+                    <w:tcW w:w="0" w:type="auto"/>
+                    <w:hideMark/>
+                  </w:tcPr>
+                  <w:p>
+                    <w:pPr>
+                      <w:pStyle w:val="Bibliography"/>
+                      <w:rPr>
+                        <w:noProof/>
+                      </w:rPr>
+                    </w:pPr>
+                    <w:r>
+                      <w:rPr>
+                        <w:noProof/>
+                      </w:rPr>
+                      <w:t>„https://pytorch.org,“ [Online]. Available: https://pytorch.org/features/.</w:t>
+                    </w:r>
+                  </w:p>
+                </w:tc>
+              </w:tr>
+              <w:tr>
+                <w:trPr>
+                  <w:divId w:val="772553432"/>
+                  <w:tblCellSpacing w:w="15" w:type="dxa"/>
+                </w:trPr>
+                <w:tc>
+                  <w:tcPr>
+                    <w:tcW w:w="50" w:type="pct"/>
+                    <w:hideMark/>
+                  </w:tcPr>
+                  <w:p>
+                    <w:pPr>
+                      <w:pStyle w:val="Bibliography"/>
+                      <w:rPr>
+                        <w:noProof/>
+                      </w:rPr>
+                    </w:pPr>
+                    <w:r>
+                      <w:rPr>
+                        <w:noProof/>
+                      </w:rPr>
+                      <w:t xml:space="preserve">[11] </w:t>
+                    </w:r>
+                  </w:p>
+                </w:tc>
+                <w:tc>
+                  <w:tcPr>
+                    <w:tcW w:w="0" w:type="auto"/>
+                    <w:hideMark/>
+                  </w:tcPr>
+                  <w:p>
+                    <w:pPr>
+                      <w:pStyle w:val="Bibliography"/>
+                      <w:rPr>
+                        <w:noProof/>
+                      </w:rPr>
+                    </w:pPr>
+                    <w:r>
+                      <w:rPr>
+                        <w:noProof/>
+                      </w:rPr>
+                      <w:t>J. Zhanson, „ http://blog.jzhanson.com,“ 28 May 2018. [Online]. Available: http://blog.jzhanson.com/blog/rl/project/2018/05/28/breakout.html.</w:t>
+                    </w:r>
+                  </w:p>
+                </w:tc>
+              </w:tr>
+              <w:tr>
+                <w:trPr>
+                  <w:divId w:val="772553432"/>
+                  <w:tblCellSpacing w:w="15" w:type="dxa"/>
+                </w:trPr>
+                <w:tc>
+                  <w:tcPr>
+                    <w:tcW w:w="50" w:type="pct"/>
+                    <w:hideMark/>
+                  </w:tcPr>
+                  <w:p>
+                    <w:pPr>
+                      <w:pStyle w:val="Bibliography"/>
+                      <w:rPr>
+                        <w:noProof/>
+                      </w:rPr>
+                    </w:pPr>
+                    <w:r>
+                      <w:rPr>
+                        <w:noProof/>
+                      </w:rPr>
+                      <w:t xml:space="preserve">[12] </w:t>
+                    </w:r>
+                  </w:p>
+                </w:tc>
+                <w:tc>
+                  <w:tcPr>
+                    <w:tcW w:w="0" w:type="auto"/>
+                    <w:hideMark/>
+                  </w:tcPr>
+                  <w:p>
+                    <w:pPr>
+                      <w:pStyle w:val="Bibliography"/>
+                      <w:rPr>
+                        <w:noProof/>
+                      </w:rPr>
+                    </w:pPr>
+                    <w:r>
+                      <w:rPr>
+                        <w:noProof/>
+                      </w:rPr>
+                      <w:t>„https://gym.openai.com,“ [Online]. Available: https://gym.openai.com/evaluations/eval_kpL9bSsS4GXsYb9HuEfew/.</w:t>
+                    </w:r>
+                  </w:p>
+                </w:tc>
+              </w:tr>
+              <w:tr>
+                <w:trPr>
+                  <w:divId w:val="772553432"/>
+                  <w:tblCellSpacing w:w="15" w:type="dxa"/>
+                </w:trPr>
+                <w:tc>
+                  <w:tcPr>
+                    <w:tcW w:w="50" w:type="pct"/>
+                    <w:hideMark/>
+                  </w:tcPr>
+                  <w:p>
+                    <w:pPr>
+                      <w:pStyle w:val="Bibliography"/>
+                      <w:rPr>
+                        <w:noProof/>
+                      </w:rPr>
+                    </w:pPr>
+                    <w:r>
+                      <w:rPr>
+                        <w:noProof/>
+                      </w:rPr>
+                      <w:lastRenderedPageBreak/>
+                      <w:t xml:space="preserve">[13] </w:t>
+                    </w:r>
+                  </w:p>
+                </w:tc>
+                <w:tc>
+                  <w:tcPr>
+                    <w:tcW w:w="0" w:type="auto"/>
+                    <w:hideMark/>
+                  </w:tcPr>
+                  <w:p>
+                    <w:pPr>
+                      <w:pStyle w:val="Bibliography"/>
+                      <w:rPr>
+                        <w:noProof/>
+                      </w:rPr>
+                    </w:pPr>
+                    <w:r>
+                      <w:rPr>
+                        <w:noProof/>
+                      </w:rPr>
+                      <w:t>„https://paperswithcode.com,“ [Online]. Available: https://paperswithcode.com/sota/atari-games-on-atari-2600-ms-pacman.</w:t>
+                    </w:r>
+                  </w:p>
+                </w:tc>
+              </w:tr>
+            </w:tbl>
+            <w:p>
+              <w:pPr>
+                <w:divId w:val="772553432"/>
                 <w:rPr>
-                  <w:b/>
-                  <w:bCs/>
+                  <w:rFonts w:eastAsia="Times New Roman"/>
                   <w:noProof/>
-                  <w:lang w:val="en-US"/>
                 </w:rPr>
-                <w:t>There are no sources in the current document.</w:t>
-              </w:r>
+              </w:pPr>
+            </w:p>
+            <w:p>
               <w:r>
                 <w:rPr>
                   <w:b/>
@@ -23289,1110 +24727,6 @@
     </w:p>
     <w:p>
       <w:pPr>
-        <w:spacing w:after="160" w:line="259" w:lineRule="auto"/>
-        <w:ind w:firstLine="0"/>
-        <w:jc w:val="left"/>
-      </w:pPr>
-      <w:r>
-        <w:t xml:space="preserve">[1] </w:t>
-      </w:r>
-      <w:hyperlink r:id="rId31" w:history="1">
-        <w:r>
-          <w:rPr>
-            <w:rStyle w:val="Hyperlink"/>
-          </w:rPr>
-          <w:t>https://sk.wikipedia.org/wiki/Moorov_z%C3%A1kon</w:t>
-        </w:r>
-      </w:hyperlink>
-    </w:p>
-    <w:p>
-      <w:pPr>
-        <w:spacing w:after="160" w:line="259" w:lineRule="auto"/>
-        <w:ind w:firstLine="0"/>
-        <w:jc w:val="left"/>
-      </w:pPr>
-      <w:r>
-        <w:rPr>
-          <w:lang w:val="en-US"/>
-        </w:rPr>
-        <w:t>[2]</w:t>
-      </w:r>
-      <w:r>
-        <w:t xml:space="preserve"> </w:t>
-      </w:r>
-      <w:hyperlink r:id="rId32" w:history="1">
-        <w:r>
-          <w:rPr>
-            <w:rStyle w:val="Hyperlink"/>
-          </w:rPr>
-          <w:t>https://www.expert.ai/blog/machine-learning-definition/</w:t>
-        </w:r>
-      </w:hyperlink>
-    </w:p>
-    <w:p>
-      <w:pPr>
-        <w:spacing w:after="160" w:line="259" w:lineRule="auto"/>
-        <w:ind w:firstLine="0"/>
-        <w:jc w:val="left"/>
-        <w:rPr>
-          <w:lang w:val="en-US"/>
-        </w:rPr>
-      </w:pPr>
-      <w:r>
-        <w:rPr>
-          <w:lang w:val="en-US"/>
-        </w:rPr>
-        <w:t xml:space="preserve">[3] </w:t>
-      </w:r>
-      <w:hyperlink r:id="rId33" w:history="1">
-        <w:r>
-          <w:rPr>
-            <w:rStyle w:val="Hyperlink"/>
-            <w:lang w:val="en-US"/>
-          </w:rPr>
-          <w:t>https://arxiv.org/pdf/1509.06461.pdf</w:t>
-        </w:r>
-      </w:hyperlink>
-    </w:p>
-    <w:p>
-      <w:pPr>
-        <w:spacing w:after="160" w:line="259" w:lineRule="auto"/>
-        <w:ind w:firstLine="0"/>
-        <w:jc w:val="left"/>
-        <w:rPr>
-          <w:rFonts w:eastAsiaTheme="minorEastAsia"/>
-          <w:color w:val="000000" w:themeColor="text1"/>
-          <w:lang w:val="en-US"/>
-        </w:rPr>
-      </w:pPr>
-      <w:r>
-        <w:rPr>
-          <w:rFonts w:eastAsiaTheme="minorEastAsia"/>
-          <w:color w:val="000000" w:themeColor="text1"/>
-          <w:lang w:val="en-US"/>
-        </w:rPr>
-        <w:t xml:space="preserve">[4] </w:t>
-      </w:r>
-      <w:hyperlink r:id="rId34" w:history="1">
-        <w:r>
-          <w:rPr>
-            <w:rStyle w:val="Hyperlink"/>
-            <w:rFonts w:eastAsiaTheme="minorEastAsia"/>
-            <w:lang w:val="en-US"/>
-          </w:rPr>
-          <w:t>https://arxiv.org/pdf/1511.06581.pdf</w:t>
-        </w:r>
-      </w:hyperlink>
-    </w:p>
-    <w:p>
-      <w:pPr>
-        <w:spacing w:after="160" w:line="259" w:lineRule="auto"/>
-        <w:ind w:firstLine="0"/>
-        <w:jc w:val="left"/>
-        <w:rPr>
-          <w:rFonts w:eastAsiaTheme="minorEastAsia"/>
-          <w:color w:val="000000" w:themeColor="text1"/>
-          <w:lang w:val="en-US"/>
-        </w:rPr>
-      </w:pPr>
-      <w:r>
-        <w:rPr>
-          <w:rFonts w:eastAsiaTheme="minorEastAsia"/>
-          <w:color w:val="000000" w:themeColor="text1"/>
-          <w:lang w:val="en-US"/>
-        </w:rPr>
-        <w:t xml:space="preserve">[5] </w:t>
-      </w:r>
-      <w:hyperlink r:id="rId35" w:history="1">
-        <w:r>
-          <w:rPr>
-            <w:rStyle w:val="Hyperlink"/>
-            <w:rFonts w:eastAsiaTheme="minorEastAsia"/>
-            <w:lang w:val="en-US"/>
-          </w:rPr>
-          <w:t>http://blog.shakirm.com/2015/11/machine-learning-trick-of-the-day-5-log-derivative-trick/</w:t>
-        </w:r>
-      </w:hyperlink>
-    </w:p>
-    <w:p>
-      <w:pPr>
-        <w:spacing w:after="160" w:line="259" w:lineRule="auto"/>
-        <w:ind w:firstLine="0"/>
-        <w:jc w:val="left"/>
-        <w:rPr>
-          <w:rFonts w:eastAsiaTheme="minorEastAsia"/>
-          <w:color w:val="000000" w:themeColor="text1"/>
-          <w:lang w:val="en-US"/>
-        </w:rPr>
-      </w:pPr>
-      <w:r>
-        <w:rPr>
-          <w:rFonts w:eastAsiaTheme="minorEastAsia"/>
-          <w:color w:val="000000" w:themeColor="text1"/>
-          <w:lang w:val="en-US"/>
-        </w:rPr>
-        <w:t xml:space="preserve">[6] </w:t>
-      </w:r>
-      <w:hyperlink r:id="rId36" w:history="1">
-        <w:r>
-          <w:rPr>
-            <w:rStyle w:val="Hyperlink"/>
-            <w:rFonts w:eastAsiaTheme="minorEastAsia"/>
-            <w:lang w:val="en-US"/>
-          </w:rPr>
-          <w:t>https://openai.com/blog/baselines-acktr-a2c/</w:t>
-        </w:r>
-      </w:hyperlink>
-    </w:p>
-    <w:p>
-      <w:pPr>
-        <w:spacing w:after="160" w:line="259" w:lineRule="auto"/>
-        <w:ind w:firstLine="0"/>
-        <w:jc w:val="left"/>
-      </w:pPr>
-      <w:r>
-        <w:rPr>
-          <w:rFonts w:eastAsiaTheme="minorEastAsia"/>
-          <w:color w:val="000000" w:themeColor="text1"/>
-          <w:lang w:val="en-US"/>
-        </w:rPr>
-        <w:t xml:space="preserve">[7] </w:t>
-      </w:r>
-      <w:hyperlink r:id="rId37" w:history="1">
-        <w:r>
-          <w:rPr>
-            <w:rStyle w:val="Hyperlink"/>
-          </w:rPr>
-          <w:t>https://openai.com/blog/openai-baselines-ppo/</w:t>
-        </w:r>
-      </w:hyperlink>
-    </w:p>
-    <w:p>
-      <w:pPr>
-        <w:spacing w:after="160" w:line="259" w:lineRule="auto"/>
-        <w:ind w:firstLine="0"/>
-        <w:jc w:val="left"/>
-        <w:rPr>
-          <w:lang w:val="en-US"/>
-        </w:rPr>
-      </w:pPr>
-      <w:r>
-        <w:rPr>
-          <w:lang w:val="en-US"/>
-        </w:rPr>
-        <w:t xml:space="preserve">[8] </w:t>
-      </w:r>
-      <w:hyperlink r:id="rId38" w:history="1">
-        <w:r>
-          <w:rPr>
-            <w:rStyle w:val="Hyperlink"/>
-            <w:lang w:val="en-US"/>
-          </w:rPr>
-          <w:t>https://arxiv.org/pdf/1707.06347.pdf</w:t>
-        </w:r>
-      </w:hyperlink>
-    </w:p>
-    <w:p>
-      <w:pPr>
-        <w:spacing w:after="160" w:line="259" w:lineRule="auto"/>
-        <w:ind w:firstLine="0"/>
-        <w:jc w:val="left"/>
-      </w:pPr>
-      <w:r>
-        <w:rPr>
-          <w:lang w:val="en-US"/>
-        </w:rPr>
-        <w:t>[9]</w:t>
-      </w:r>
-      <w:r>
-        <w:t xml:space="preserve"> </w:t>
-      </w:r>
-      <w:hyperlink r:id="rId39" w:history="1">
-        <w:r>
-          <w:rPr>
-            <w:rStyle w:val="Hyperlink"/>
-          </w:rPr>
-          <w:t>https://marutitech.com/top-8-deep-learning-frameworks/</w:t>
-        </w:r>
-      </w:hyperlink>
-      <w:r>
-        <w:t xml:space="preserve"> , </w:t>
-      </w:r>
-      <w:hyperlink r:id="rId40" w:history="1">
-        <w:r>
-          <w:rPr>
-            <w:rStyle w:val="Hyperlink"/>
-          </w:rPr>
-          <w:t>https://analyticsindiamag.com/deep-learning-frameworks/</w:t>
-        </w:r>
-      </w:hyperlink>
-      <w:r>
-        <w:t xml:space="preserve">, </w:t>
-      </w:r>
-    </w:p>
-    <w:p>
-      <w:pPr>
-        <w:spacing w:after="160" w:line="259" w:lineRule="auto"/>
-        <w:ind w:firstLine="0"/>
-        <w:jc w:val="left"/>
-      </w:pPr>
-      <w:hyperlink r:id="rId41" w:history="1">
-        <w:r>
-          <w:rPr>
-            <w:rStyle w:val="Hyperlink"/>
-          </w:rPr>
-          <w:t>https://365datascience.com/trending/deep-learning-frameworks-2019/</w:t>
-        </w:r>
-      </w:hyperlink>
-    </w:p>
-    <w:p>
-      <w:pPr>
-        <w:spacing w:after="160" w:line="259" w:lineRule="auto"/>
-        <w:ind w:firstLine="0"/>
-        <w:jc w:val="left"/>
-        <w:rPr>
-          <w:lang w:val="en-US"/>
-        </w:rPr>
-      </w:pPr>
-      <w:r>
-        <w:rPr>
-          <w:lang w:val="en-US"/>
-        </w:rPr>
-        <w:t xml:space="preserve">[10] </w:t>
-      </w:r>
-      <w:hyperlink r:id="rId42" w:history="1">
-        <w:r>
-          <w:rPr>
-            <w:rStyle w:val="Hyperlink"/>
-            <w:lang w:val="en-US"/>
-          </w:rPr>
-          <w:t>https://www.toptal.com/machine-learning/tensorflow-machine-learning-tutorial</w:t>
-        </w:r>
-      </w:hyperlink>
-    </w:p>
-    <w:p>
-      <w:pPr>
-        <w:spacing w:after="160" w:line="259" w:lineRule="auto"/>
-        <w:ind w:firstLine="0"/>
-        <w:jc w:val="left"/>
-        <w:rPr>
-          <w:lang w:val="en-US"/>
-        </w:rPr>
-      </w:pPr>
-      <w:r>
-        <w:rPr>
-          <w:lang w:val="en-US"/>
-        </w:rPr>
-        <w:t xml:space="preserve">[11] </w:t>
-      </w:r>
-      <w:hyperlink r:id="rId43" w:history="1">
-        <w:r>
-          <w:rPr>
-            <w:rStyle w:val="Hyperlink"/>
-            <w:lang w:val="en-US"/>
-          </w:rPr>
-          <w:t>https://pytorch.org/features/</w:t>
-        </w:r>
-      </w:hyperlink>
-    </w:p>
-    <w:p>
-      <w:pPr>
-        <w:spacing w:after="160" w:line="259" w:lineRule="auto"/>
-        <w:ind w:firstLine="0"/>
-        <w:jc w:val="left"/>
-        <w:rPr>
-          <w:lang w:val="en-US"/>
-        </w:rPr>
-      </w:pPr>
-      <w:r>
-        <w:rPr>
-          <w:lang w:val="en-US"/>
-        </w:rPr>
-        <w:t xml:space="preserve">[12] </w:t>
-      </w:r>
-      <w:hyperlink r:id="rId44" w:history="1">
-        <w:r>
-          <w:rPr>
-            <w:rStyle w:val="Hyperlink"/>
-            <w:lang w:val="en-US"/>
-          </w:rPr>
-          <w:t>http://blog.jzhanson.com/blog/rl/project/2018/05/28/breakout.html</w:t>
-        </w:r>
-      </w:hyperlink>
-    </w:p>
-    <w:p>
-      <w:pPr>
-        <w:spacing w:after="160" w:line="259" w:lineRule="auto"/>
-        <w:ind w:firstLine="0"/>
-        <w:jc w:val="left"/>
-        <w:rPr>
-          <w:rStyle w:val="Hyperlink"/>
-          <w:lang w:val="en-US"/>
-        </w:rPr>
-      </w:pPr>
-      <w:r>
-        <w:rPr>
-          <w:lang w:val="en-US"/>
-        </w:rPr>
-        <w:t xml:space="preserve">[13] </w:t>
-      </w:r>
-      <w:hyperlink r:id="rId45" w:history="1">
-        <w:r>
-          <w:rPr>
-            <w:rStyle w:val="Hyperlink"/>
-            <w:lang w:val="en-US"/>
-          </w:rPr>
-          <w:t>https://gym.openai.com/evaluations/eval_kpL9bSsS4GXsYb9HuEfew/</w:t>
-        </w:r>
-      </w:hyperlink>
-    </w:p>
-    <w:p>
-      <w:pPr>
-        <w:spacing w:after="160" w:line="259" w:lineRule="auto"/>
-        <w:ind w:firstLine="0"/>
-        <w:jc w:val="left"/>
-      </w:pPr>
-      <w:r>
-        <w:rPr>
-          <w:rStyle w:val="Hyperlink"/>
-          <w:lang w:val="en-US"/>
-        </w:rPr>
-        <w:t>[14]</w:t>
-      </w:r>
-      <w:r>
-        <w:t xml:space="preserve"> </w:t>
-      </w:r>
-      <w:r>
-        <w:rPr>
-          <w:rStyle w:val="Hyperlink"/>
-          <w:lang w:val="en-US"/>
-        </w:rPr>
-        <w:t>https://paperswithcode.com/sota/atari-games-on-atari-2600-ms-pacman</w:t>
-      </w:r>
-    </w:p>
-    <w:p>
-      <w:pPr>
-        <w:spacing w:after="160" w:line="259" w:lineRule="auto"/>
-        <w:ind w:firstLine="0"/>
-        <w:jc w:val="left"/>
-        <w:rPr>
-          <w:lang w:val="en-GB"/>
-        </w:rPr>
-      </w:pPr>
-    </w:p>
-    <w:p>
-      <w:pPr>
-        <w:spacing w:after="160" w:line="259" w:lineRule="auto"/>
-        <w:ind w:firstLine="0"/>
-        <w:jc w:val="left"/>
-      </w:pPr>
-    </w:p>
-    <w:p>
-      <w:pPr>
-        <w:spacing w:after="160" w:line="259" w:lineRule="auto"/>
-        <w:ind w:firstLine="0"/>
-        <w:jc w:val="left"/>
-      </w:pPr>
-      <w:hyperlink r:id="rId46" w:history="1">
-        <w:r>
-          <w:rPr>
-            <w:rStyle w:val="Hyperlink"/>
-          </w:rPr>
-          <w:t xml:space="preserve">http://hron.fei.tuke.sk/~korecko/zavPr/BP_Slincak.pdf    </w:t>
-        </w:r>
-        <w:r>
-          <w:rPr>
-            <w:rStyle w:val="Hyperlink"/>
-          </w:rPr>
-          <w:tab/>
-        </w:r>
-        <w:r>
-          <w:rPr>
-            <w:rStyle w:val="Hyperlink"/>
-          </w:rPr>
-          <w:tab/>
-          <w:t>obr1</w:t>
-        </w:r>
-      </w:hyperlink>
-    </w:p>
-    <w:p>
-      <w:pPr>
-        <w:spacing w:after="160" w:line="259" w:lineRule="auto"/>
-        <w:ind w:firstLine="0"/>
-        <w:jc w:val="left"/>
-      </w:pPr>
-      <w:hyperlink r:id="rId47" w:history="1">
-        <w:r>
-          <w:rPr>
-            <w:rStyle w:val="Hyperlink"/>
-          </w:rPr>
-          <w:t>https://umelainteligencia.sk/uvod-do-neuronovych-sieti/</w:t>
-        </w:r>
-      </w:hyperlink>
-      <w:r>
-        <w:tab/>
-      </w:r>
-      <w:r>
-        <w:tab/>
-        <w:t>obr2</w:t>
-      </w:r>
-    </w:p>
-    <w:p>
-      <w:pPr>
-        <w:ind w:left="709" w:firstLine="0"/>
-      </w:pPr>
-    </w:p>
-    <w:p>
-      <w:pPr>
-        <w:spacing w:after="160" w:line="259" w:lineRule="auto"/>
-        <w:ind w:firstLine="0"/>
-        <w:jc w:val="left"/>
-      </w:pPr>
-      <w:r>
-        <w:t xml:space="preserve">Podľa Metodického usmernenia Čl. 3 Odporúčaná štruktúra záverečnej práce, odsek (14)  </w:t>
-      </w:r>
-    </w:p>
-    <w:p>
-      <w:pPr>
-        <w:pStyle w:val="NormalnyBezOdseku"/>
-        <w:rPr>
-          <w:i/>
-        </w:rPr>
-      </w:pPr>
-      <w:r>
-        <w:rPr>
-          <w:i/>
-        </w:rPr>
-        <w:lastRenderedPageBreak/>
-        <w:t xml:space="preserve">„Zoznam použitej literatúry obsahuje úplný zoznam bibliografických odkazov. Rozsah tejto časti je daný </w:t>
-      </w:r>
-      <w:r>
-        <w:rPr>
-          <w:b/>
-          <w:i/>
-        </w:rPr>
-        <w:t>množstvom použitých literárnych zdrojov, ktoré musia korešpondovať s citáciami použitými v texte.</w:t>
-      </w:r>
-      <w:r>
-        <w:rPr>
-          <w:i/>
-        </w:rPr>
-        <w:t>“</w:t>
-      </w:r>
-    </w:p>
-    <w:p>
-      <w:pPr>
-        <w:pStyle w:val="NormalnyBezOdseku"/>
-      </w:pPr>
-      <w:r>
-        <w:t xml:space="preserve">Norma STN ISO 690 z mája 2012 poskytuje návod na tvorbu bibliografických odkazov a citácií, nepredpisuje však ich konkrétny štýl. Norma stanovuje, že každý údaj v odkaze musí by zreteľne oddelený. Zároveň odporúča poradie údajov v odkaze, uvádza povinné a voliteľné údaje potrebné pre identifikáciu odkazovaného. Príklady použitia štýlov bibliografických odkazov: </w:t>
-      </w:r>
-    </w:p>
-    <w:p>
-      <w:pPr>
-        <w:autoSpaceDE w:val="0"/>
-        <w:autoSpaceDN w:val="0"/>
-        <w:adjustRightInd w:val="0"/>
-        <w:spacing w:after="0" w:line="240" w:lineRule="auto"/>
-        <w:rPr>
-          <w:b/>
-          <w:bCs/>
-          <w:szCs w:val="24"/>
-        </w:rPr>
-      </w:pPr>
-      <w:r>
-        <w:rPr>
-          <w:b/>
-          <w:bCs/>
-          <w:szCs w:val="24"/>
-        </w:rPr>
-        <w:t xml:space="preserve">Knižné publikácie (monografie, učebnice, zborníky...) </w:t>
-      </w:r>
-    </w:p>
-    <w:p>
-      <w:pPr>
-        <w:autoSpaceDE w:val="0"/>
-        <w:autoSpaceDN w:val="0"/>
-        <w:adjustRightInd w:val="0"/>
-        <w:spacing w:after="0" w:line="240" w:lineRule="auto"/>
-        <w:ind w:firstLine="0"/>
-        <w:rPr>
-          <w:color w:val="000000"/>
-          <w:sz w:val="22"/>
-        </w:rPr>
-      </w:pPr>
-      <w:r>
-        <w:rPr>
-          <w:color w:val="000000"/>
-          <w:sz w:val="22"/>
-        </w:rPr>
-        <w:t xml:space="preserve">OBERT, V., 2006. </w:t>
-      </w:r>
-      <w:r>
-        <w:rPr>
-          <w:i/>
-          <w:iCs/>
-          <w:color w:val="000000"/>
-          <w:sz w:val="22"/>
-        </w:rPr>
-        <w:t xml:space="preserve">Návraty a odkazy. </w:t>
-      </w:r>
-      <w:r>
-        <w:rPr>
-          <w:color w:val="000000"/>
-          <w:sz w:val="22"/>
-        </w:rPr>
-        <w:t xml:space="preserve">Nitra: Univerzita Konštantína Filozofa. ISBN 80-8094-046-0. </w:t>
-      </w:r>
-    </w:p>
-    <w:p>
-      <w:pPr>
-        <w:autoSpaceDE w:val="0"/>
-        <w:autoSpaceDN w:val="0"/>
-        <w:adjustRightInd w:val="0"/>
-        <w:spacing w:after="0" w:line="240" w:lineRule="auto"/>
-        <w:ind w:firstLine="0"/>
-        <w:rPr>
-          <w:color w:val="000000"/>
-          <w:sz w:val="22"/>
-        </w:rPr>
-      </w:pPr>
-      <w:r>
-        <w:rPr>
-          <w:color w:val="000000"/>
-          <w:sz w:val="22"/>
-        </w:rPr>
-        <w:t xml:space="preserve">ROHOŇOVÁ, Ľudmila a Mária GAŠPAROVÁ, 2006. </w:t>
-      </w:r>
-      <w:r>
-        <w:rPr>
-          <w:i/>
-          <w:iCs/>
-          <w:color w:val="000000"/>
-          <w:sz w:val="22"/>
-        </w:rPr>
-        <w:t xml:space="preserve">Metodika popisu článkov vo formáte MARC 21 s interpretáciou pravidiel AACR: príručka používateľa: verzia V 2.1. </w:t>
-      </w:r>
-      <w:r>
-        <w:rPr>
-          <w:color w:val="000000"/>
-          <w:sz w:val="22"/>
-        </w:rPr>
-        <w:t xml:space="preserve">[online]. Martin: Slovenská národná knižnica [cit. 2013-01-24]. ISBN 80-89023-69-X. Dostupné z: http://www.snk.sk/nbuu/metodika_clanky_MARC21.pdf </w:t>
-      </w:r>
-    </w:p>
-    <w:p>
-      <w:pPr>
-        <w:autoSpaceDE w:val="0"/>
-        <w:autoSpaceDN w:val="0"/>
-        <w:adjustRightInd w:val="0"/>
-        <w:spacing w:after="0" w:line="240" w:lineRule="auto"/>
-        <w:rPr>
-          <w:b/>
-          <w:bCs/>
-          <w:szCs w:val="24"/>
-        </w:rPr>
-      </w:pPr>
-    </w:p>
-    <w:p>
-      <w:pPr>
-        <w:autoSpaceDE w:val="0"/>
-        <w:autoSpaceDN w:val="0"/>
-        <w:adjustRightInd w:val="0"/>
-        <w:spacing w:after="0" w:line="240" w:lineRule="auto"/>
-        <w:rPr>
-          <w:b/>
-          <w:bCs/>
-          <w:szCs w:val="24"/>
-        </w:rPr>
-      </w:pPr>
-      <w:r>
-        <w:rPr>
-          <w:b/>
-          <w:bCs/>
-          <w:szCs w:val="24"/>
-        </w:rPr>
-        <w:t>Článok v časopise</w:t>
-      </w:r>
-    </w:p>
-    <w:p>
-      <w:pPr>
-        <w:autoSpaceDE w:val="0"/>
-        <w:autoSpaceDN w:val="0"/>
-        <w:adjustRightInd w:val="0"/>
-        <w:spacing w:after="0" w:line="240" w:lineRule="auto"/>
-        <w:ind w:firstLine="0"/>
-        <w:rPr>
-          <w:color w:val="000000"/>
-          <w:sz w:val="22"/>
-        </w:rPr>
-      </w:pPr>
-      <w:r>
-        <w:rPr>
-          <w:color w:val="000000"/>
-          <w:sz w:val="22"/>
-        </w:rPr>
-        <w:t xml:space="preserve">ANDREJČÍKOVÁ, Nadežda, 1999. Komunikácia a kooperácia IS pre knižnice: úvod do komunikačného protokolu Z39.50. In: </w:t>
-      </w:r>
-      <w:r>
-        <w:rPr>
-          <w:i/>
-          <w:iCs/>
-          <w:color w:val="000000"/>
-          <w:sz w:val="22"/>
-        </w:rPr>
-        <w:t>Bulletin Centra vedecko-technických informácií SR</w:t>
-      </w:r>
-      <w:r>
-        <w:rPr>
-          <w:color w:val="000000"/>
-          <w:sz w:val="22"/>
-        </w:rPr>
-        <w:t xml:space="preserve">. Roč. 3, č. 2, s. 54-59. ISSN 1335-793X. </w:t>
-      </w:r>
-    </w:p>
-    <w:p>
-      <w:pPr>
-        <w:autoSpaceDE w:val="0"/>
-        <w:autoSpaceDN w:val="0"/>
-        <w:adjustRightInd w:val="0"/>
-        <w:spacing w:after="0" w:line="240" w:lineRule="auto"/>
-        <w:ind w:firstLine="0"/>
-        <w:rPr>
-          <w:color w:val="000000"/>
-          <w:sz w:val="22"/>
-        </w:rPr>
-      </w:pPr>
-      <w:r>
-        <w:rPr>
-          <w:color w:val="000000"/>
-          <w:sz w:val="22"/>
-        </w:rPr>
-        <w:t xml:space="preserve">KUCIANOVÁ, Anna, 2001. Významná personálna bibliografia. In: </w:t>
-      </w:r>
-      <w:r>
-        <w:rPr>
-          <w:i/>
-          <w:iCs/>
-          <w:color w:val="000000"/>
-          <w:sz w:val="22"/>
-        </w:rPr>
-        <w:t xml:space="preserve">Knižnica </w:t>
-      </w:r>
-      <w:r>
-        <w:rPr>
-          <w:color w:val="000000"/>
-          <w:sz w:val="22"/>
-        </w:rPr>
-        <w:t xml:space="preserve">[online]. Roč. 2, č. 11-12, s. 662 [cit. 15. júna 2013]. ISSN 1336-0965. Dostupné z: </w:t>
-      </w:r>
-    </w:p>
-    <w:p>
-      <w:pPr>
-        <w:autoSpaceDE w:val="0"/>
-        <w:autoSpaceDN w:val="0"/>
-        <w:adjustRightInd w:val="0"/>
-        <w:spacing w:after="0" w:line="240" w:lineRule="auto"/>
-        <w:rPr>
-          <w:color w:val="000000"/>
-          <w:sz w:val="22"/>
-        </w:rPr>
-      </w:pPr>
-      <w:r>
-        <w:rPr>
-          <w:color w:val="000000"/>
-          <w:sz w:val="22"/>
-        </w:rPr>
-        <w:t xml:space="preserve">http://www.snk.sk/swift_data/source/NBU/Kniznica/11_12_2001/662.pdf </w:t>
-      </w:r>
-    </w:p>
-    <w:p>
-      <w:pPr>
-        <w:autoSpaceDE w:val="0"/>
-        <w:autoSpaceDN w:val="0"/>
-        <w:adjustRightInd w:val="0"/>
-        <w:spacing w:after="0" w:line="240" w:lineRule="auto"/>
-        <w:ind w:firstLine="0"/>
-        <w:rPr>
-          <w:color w:val="000000"/>
-          <w:sz w:val="22"/>
-        </w:rPr>
-      </w:pPr>
-    </w:p>
-    <w:p>
-      <w:pPr>
-        <w:autoSpaceDE w:val="0"/>
-        <w:autoSpaceDN w:val="0"/>
-        <w:adjustRightInd w:val="0"/>
-        <w:spacing w:after="0" w:line="240" w:lineRule="auto"/>
-        <w:rPr>
-          <w:szCs w:val="24"/>
-        </w:rPr>
-      </w:pPr>
-      <w:r>
-        <w:rPr>
-          <w:b/>
-          <w:bCs/>
-          <w:szCs w:val="24"/>
-        </w:rPr>
-        <w:t xml:space="preserve">Článok (kapitola) z knižnej publikácie (zborník, monografia, učebnica...) </w:t>
-      </w:r>
-    </w:p>
-    <w:p>
-      <w:pPr>
-        <w:autoSpaceDE w:val="0"/>
-        <w:autoSpaceDN w:val="0"/>
-        <w:adjustRightInd w:val="0"/>
-        <w:spacing w:after="0" w:line="240" w:lineRule="auto"/>
-        <w:ind w:firstLine="0"/>
-        <w:rPr>
-          <w:color w:val="000000"/>
-          <w:sz w:val="22"/>
-        </w:rPr>
-      </w:pPr>
-      <w:r>
-        <w:rPr>
-          <w:color w:val="000000"/>
-          <w:sz w:val="22"/>
-        </w:rPr>
-        <w:t xml:space="preserve">KOMOROVÁ, Klára, 2005. Najstaršie trnavské tlače v Slovenskej národnej knižnici v Martine. In: </w:t>
-      </w:r>
-      <w:r>
-        <w:rPr>
-          <w:i/>
-          <w:iCs/>
-          <w:color w:val="000000"/>
-          <w:sz w:val="22"/>
-        </w:rPr>
-        <w:t>Kniha 2005: zborník o problémoch a dejinách knižnej kultúry</w:t>
-      </w:r>
-      <w:r>
-        <w:rPr>
-          <w:color w:val="000000"/>
-          <w:sz w:val="22"/>
-        </w:rPr>
-        <w:t>. Martin: Slovenská národná knižnica, s. 341-345. ISBN 80-89023-55-X.</w:t>
-      </w:r>
-    </w:p>
-    <w:p>
-      <w:pPr>
-        <w:autoSpaceDE w:val="0"/>
-        <w:autoSpaceDN w:val="0"/>
-        <w:adjustRightInd w:val="0"/>
-        <w:spacing w:after="0" w:line="240" w:lineRule="auto"/>
-        <w:ind w:firstLine="0"/>
-        <w:rPr>
-          <w:color w:val="000000"/>
-          <w:sz w:val="22"/>
-        </w:rPr>
-      </w:pPr>
-      <w:r>
-        <w:rPr>
-          <w:color w:val="000000"/>
-          <w:sz w:val="22"/>
-        </w:rPr>
-        <w:t xml:space="preserve">KUCIANOVÁ, Anna, 2005b. Personálie v elektronickej súbežnej Slovenskej národnej bibliografii. In: </w:t>
-      </w:r>
-      <w:r>
-        <w:rPr>
-          <w:i/>
-          <w:iCs/>
-          <w:color w:val="000000"/>
-          <w:sz w:val="22"/>
-        </w:rPr>
-        <w:t xml:space="preserve">Bibliografický zborník 2000-2001 </w:t>
-      </w:r>
-      <w:r>
-        <w:rPr>
-          <w:color w:val="000000"/>
-          <w:sz w:val="22"/>
-        </w:rPr>
-        <w:t xml:space="preserve">[online]. Martin: Slovenská národná knižnica, s. 136-139 [cit. 24. septembra 2012]. Dostupné z: http://www.snk.sk/nbuu/Zborník_2000_2001.pdf </w:t>
-      </w:r>
-    </w:p>
-    <w:p>
-      <w:pPr>
-        <w:autoSpaceDE w:val="0"/>
-        <w:autoSpaceDN w:val="0"/>
-        <w:adjustRightInd w:val="0"/>
-        <w:spacing w:after="0" w:line="240" w:lineRule="auto"/>
-        <w:rPr>
-          <w:color w:val="000000"/>
-          <w:sz w:val="22"/>
-        </w:rPr>
-      </w:pPr>
-      <w:r>
-        <w:rPr>
-          <w:color w:val="000000"/>
-          <w:sz w:val="22"/>
-        </w:rPr>
-        <w:t xml:space="preserve"> </w:t>
-      </w:r>
-    </w:p>
-    <w:p>
-      <w:pPr>
-        <w:autoSpaceDE w:val="0"/>
-        <w:autoSpaceDN w:val="0"/>
-        <w:adjustRightInd w:val="0"/>
-        <w:spacing w:after="0" w:line="240" w:lineRule="auto"/>
-        <w:rPr>
-          <w:color w:val="000000"/>
-          <w:sz w:val="23"/>
-          <w:szCs w:val="23"/>
-        </w:rPr>
-      </w:pPr>
-      <w:r>
-        <w:rPr>
-          <w:b/>
-          <w:bCs/>
-          <w:color w:val="000000"/>
-          <w:sz w:val="23"/>
-          <w:szCs w:val="23"/>
-        </w:rPr>
-        <w:t xml:space="preserve">Vedecko-kvalifikačné práce </w:t>
-      </w:r>
-    </w:p>
-    <w:p>
-      <w:pPr>
-        <w:autoSpaceDE w:val="0"/>
-        <w:autoSpaceDN w:val="0"/>
-        <w:adjustRightInd w:val="0"/>
-        <w:spacing w:after="0" w:line="240" w:lineRule="auto"/>
-        <w:ind w:firstLine="0"/>
-        <w:rPr>
-          <w:color w:val="000000"/>
-          <w:sz w:val="22"/>
-        </w:rPr>
-      </w:pPr>
-      <w:r>
-        <w:rPr>
-          <w:color w:val="000000"/>
-          <w:sz w:val="22"/>
-        </w:rPr>
-        <w:t xml:space="preserve">MIKULÁŠIKOVÁ, M., 1999. </w:t>
-      </w:r>
-      <w:r>
-        <w:rPr>
-          <w:i/>
-          <w:iCs/>
-          <w:color w:val="000000"/>
-          <w:sz w:val="22"/>
-        </w:rPr>
-        <w:t>Didaktické pomôcka pre praktickú výu</w:t>
-      </w:r>
-      <w:r>
-        <w:rPr>
-          <w:color w:val="000000"/>
-          <w:sz w:val="22"/>
-        </w:rPr>
-        <w:t>č</w:t>
-      </w:r>
-      <w:r>
-        <w:rPr>
-          <w:i/>
-          <w:iCs/>
-          <w:color w:val="000000"/>
-          <w:sz w:val="22"/>
-        </w:rPr>
-        <w:t>bu na hodinách výtvarnej výchovy pre 2. stupe</w:t>
-      </w:r>
-      <w:r>
-        <w:rPr>
-          <w:color w:val="000000"/>
-          <w:sz w:val="22"/>
-        </w:rPr>
-        <w:t xml:space="preserve">ň </w:t>
-      </w:r>
-      <w:r>
-        <w:rPr>
-          <w:i/>
-          <w:iCs/>
-          <w:color w:val="000000"/>
-          <w:sz w:val="22"/>
-        </w:rPr>
-        <w:t>základných škôl</w:t>
-      </w:r>
-      <w:r>
-        <w:rPr>
-          <w:color w:val="000000"/>
-          <w:sz w:val="22"/>
-        </w:rPr>
-        <w:t xml:space="preserve">: </w:t>
-      </w:r>
-      <w:r>
-        <w:rPr>
-          <w:i/>
-          <w:iCs/>
-          <w:color w:val="000000"/>
-          <w:sz w:val="22"/>
-        </w:rPr>
-        <w:t>diplomová práca</w:t>
-      </w:r>
-      <w:r>
-        <w:rPr>
-          <w:color w:val="000000"/>
-          <w:sz w:val="22"/>
-        </w:rPr>
-        <w:t xml:space="preserve">. Nitra: UKF. </w:t>
-      </w:r>
-    </w:p>
-    <w:p>
-      <w:pPr>
-        <w:autoSpaceDE w:val="0"/>
-        <w:autoSpaceDN w:val="0"/>
-        <w:adjustRightInd w:val="0"/>
-        <w:spacing w:after="0" w:line="240" w:lineRule="auto"/>
-        <w:rPr>
-          <w:color w:val="000000"/>
-          <w:sz w:val="22"/>
-        </w:rPr>
-      </w:pPr>
-    </w:p>
-    <w:p>
-      <w:pPr>
-        <w:autoSpaceDE w:val="0"/>
-        <w:autoSpaceDN w:val="0"/>
-        <w:adjustRightInd w:val="0"/>
-        <w:spacing w:after="0" w:line="240" w:lineRule="auto"/>
-        <w:rPr>
-          <w:color w:val="000000"/>
-          <w:sz w:val="23"/>
-          <w:szCs w:val="23"/>
-        </w:rPr>
-      </w:pPr>
-      <w:r>
-        <w:rPr>
-          <w:b/>
-          <w:bCs/>
-          <w:color w:val="000000"/>
-          <w:sz w:val="23"/>
-          <w:szCs w:val="23"/>
-        </w:rPr>
-        <w:t xml:space="preserve">Výskumné správy </w:t>
-      </w:r>
-    </w:p>
-    <w:p>
-      <w:pPr>
-        <w:autoSpaceDE w:val="0"/>
-        <w:autoSpaceDN w:val="0"/>
-        <w:adjustRightInd w:val="0"/>
-        <w:spacing w:after="0" w:line="240" w:lineRule="auto"/>
-        <w:ind w:firstLine="0"/>
-        <w:rPr>
-          <w:color w:val="000000"/>
-          <w:sz w:val="22"/>
-        </w:rPr>
-      </w:pPr>
-      <w:r>
-        <w:rPr>
-          <w:color w:val="000000"/>
-          <w:sz w:val="22"/>
-        </w:rPr>
-        <w:t xml:space="preserve">BAUMGARTNER, J. a kol., 1998. </w:t>
-      </w:r>
-      <w:r>
-        <w:rPr>
-          <w:i/>
-          <w:iCs/>
-          <w:color w:val="000000"/>
-          <w:sz w:val="22"/>
-        </w:rPr>
-        <w:t>Ochrana a udržiavanie genofondu zvierat, šľachtenie zvierat</w:t>
-      </w:r>
-      <w:r>
-        <w:rPr>
-          <w:color w:val="000000"/>
-          <w:sz w:val="22"/>
-        </w:rPr>
-        <w:t xml:space="preserve">: </w:t>
-      </w:r>
-      <w:r>
-        <w:rPr>
-          <w:i/>
-          <w:iCs/>
-          <w:color w:val="000000"/>
-          <w:sz w:val="22"/>
-        </w:rPr>
-        <w:t>výskumná správa</w:t>
-      </w:r>
-      <w:r>
-        <w:rPr>
-          <w:color w:val="000000"/>
-          <w:sz w:val="22"/>
-        </w:rPr>
-        <w:t xml:space="preserve">. Nitra: VÚŽV. </w:t>
-      </w:r>
-    </w:p>
-    <w:p>
-      <w:pPr>
-        <w:autoSpaceDE w:val="0"/>
-        <w:autoSpaceDN w:val="0"/>
-        <w:adjustRightInd w:val="0"/>
-        <w:spacing w:after="0" w:line="240" w:lineRule="auto"/>
-        <w:rPr>
-          <w:color w:val="000000"/>
-          <w:sz w:val="22"/>
-        </w:rPr>
-      </w:pPr>
-    </w:p>
-    <w:p>
-      <w:pPr>
-        <w:autoSpaceDE w:val="0"/>
-        <w:autoSpaceDN w:val="0"/>
-        <w:adjustRightInd w:val="0"/>
-        <w:spacing w:after="0" w:line="240" w:lineRule="auto"/>
-        <w:rPr>
-          <w:rStyle w:val="IntenseEmphasis"/>
-          <w:color w:val="auto"/>
-          <w:szCs w:val="24"/>
-        </w:rPr>
-      </w:pPr>
-      <w:r>
-        <w:rPr>
-          <w:rStyle w:val="IntenseEmphasis"/>
-          <w:color w:val="auto"/>
-          <w:szCs w:val="24"/>
-        </w:rPr>
-        <w:t>Informácia z</w:t>
-      </w:r>
-      <w:r>
-        <w:rPr>
-          <w:rStyle w:val="IntenseEmphasis"/>
-          <w:color w:val="auto"/>
-          <w:szCs w:val="24"/>
-        </w:rPr>
-        <w:t> </w:t>
-      </w:r>
-      <w:r>
-        <w:rPr>
-          <w:rStyle w:val="IntenseEmphasis"/>
-          <w:color w:val="auto"/>
-          <w:szCs w:val="24"/>
-        </w:rPr>
-        <w:t>WWW</w:t>
-      </w:r>
-    </w:p>
-    <w:p>
-      <w:pPr>
-        <w:ind w:firstLine="0"/>
-      </w:pPr>
-      <w:r>
-        <w:t>Convention on biological diversity : Article 18. Technical and Scientific Cooperation.</w:t>
-      </w:r>
-      <w:r>
-        <w:br/>
-      </w:r>
-      <w:hyperlink r:id="rId48" w:history="1">
-        <w:r>
-          <w:t>http://www.biodiv.org/convention/articles.asp</w:t>
-        </w:r>
-      </w:hyperlink>
-      <w:r>
-        <w:t xml:space="preserve"> (2001-09-28)</w:t>
-      </w:r>
-    </w:p>
-    <w:p>
-      <w:pPr>
         <w:pStyle w:val="NormalnyBezOdseku"/>
       </w:pPr>
     </w:p>
@@ -24504,13 +24838,13 @@
           <w:numId w:val="0"/>
         </w:numPr>
       </w:pPr>
-      <w:bookmarkStart w:id="52" w:name="_Ref413949038"/>
-      <w:bookmarkStart w:id="53" w:name="_Toc69573231"/>
+      <w:bookmarkStart w:id="52" w:name="_Toc69573231"/>
+      <w:bookmarkStart w:id="53" w:name="_Ref413949038"/>
       <w:r>
         <w:lastRenderedPageBreak/>
         <w:t>Príloha A:</w:t>
       </w:r>
-      <w:bookmarkEnd w:id="53"/>
+      <w:bookmarkEnd w:id="52"/>
       <w:r>
         <w:t xml:space="preserve"> </w:t>
       </w:r>
@@ -24525,6 +24859,9 @@
         <w:ind w:firstLine="0"/>
       </w:pPr>
       <w:r>
+        <w:rPr>
+          <w:noProof/>
+        </w:rPr>
         <w:drawing>
           <wp:inline distT="0" distB="0" distL="0" distR="0" wp14:anchorId="3C9191B1" wp14:editId="2887AAED">
             <wp:extent cx="5055650" cy="1139204"/>
@@ -24541,7 +24878,7 @@
                     <pic:cNvPicPr/>
                   </pic:nvPicPr>
                   <pic:blipFill>
-                    <a:blip r:embed="rId49"/>
+                    <a:blip r:embed="rId31"/>
                     <a:stretch>
                       <a:fillRect/>
                     </a:stretch>
@@ -24567,6 +24904,9 @@
         <w:ind w:firstLine="0"/>
       </w:pPr>
       <w:r>
+        <w:rPr>
+          <w:noProof/>
+        </w:rPr>
         <w:drawing>
           <wp:inline distT="0" distB="0" distL="0" distR="0" wp14:anchorId="09F74BCC" wp14:editId="521346C0">
             <wp:extent cx="5070764" cy="1156460"/>
@@ -24583,7 +24923,7 @@
                     <pic:cNvPicPr/>
                   </pic:nvPicPr>
                   <pic:blipFill>
-                    <a:blip r:embed="rId50"/>
+                    <a:blip r:embed="rId32"/>
                     <a:stretch>
                       <a:fillRect/>
                     </a:stretch>
@@ -24609,6 +24949,9 @@
         <w:ind w:firstLine="0"/>
       </w:pPr>
       <w:r>
+        <w:rPr>
+          <w:noProof/>
+        </w:rPr>
         <w:drawing>
           <wp:inline distT="0" distB="0" distL="0" distR="0" wp14:anchorId="074EC222" wp14:editId="215CD53E">
             <wp:extent cx="5133777" cy="1156225"/>
@@ -24625,7 +24968,7 @@
                     <pic:cNvPicPr/>
                   </pic:nvPicPr>
                   <pic:blipFill>
-                    <a:blip r:embed="rId51"/>
+                    <a:blip r:embed="rId33"/>
                     <a:stretch>
                       <a:fillRect/>
                     </a:stretch>
@@ -24651,6 +24994,9 @@
         <w:ind w:firstLine="0"/>
       </w:pPr>
       <w:r>
+        <w:rPr>
+          <w:noProof/>
+        </w:rPr>
         <w:drawing>
           <wp:inline distT="0" distB="0" distL="0" distR="0" wp14:anchorId="7D5A4F86" wp14:editId="0E124C5F">
             <wp:extent cx="5017865" cy="1105564"/>
@@ -24667,7 +25013,7 @@
                     <pic:cNvPicPr/>
                   </pic:nvPicPr>
                   <pic:blipFill>
-                    <a:blip r:embed="rId52"/>
+                    <a:blip r:embed="rId34"/>
                     <a:stretch>
                       <a:fillRect/>
                     </a:stretch>
@@ -24693,6 +25039,9 @@
         <w:ind w:firstLine="0"/>
       </w:pPr>
       <w:r>
+        <w:rPr>
+          <w:noProof/>
+        </w:rPr>
         <w:drawing>
           <wp:inline distT="0" distB="0" distL="0" distR="0" wp14:anchorId="761F36A9" wp14:editId="55A90959">
             <wp:extent cx="4995194" cy="1093747"/>
@@ -24709,7 +25058,7 @@
                     <pic:cNvPicPr/>
                   </pic:nvPicPr>
                   <pic:blipFill>
-                    <a:blip r:embed="rId53"/>
+                    <a:blip r:embed="rId35"/>
                     <a:stretch>
                       <a:fillRect/>
                     </a:stretch>
@@ -24736,6 +25085,9 @@
         <w:t xml:space="preserve"> </w:t>
       </w:r>
       <w:r>
+        <w:rPr>
+          <w:noProof/>
+        </w:rPr>
         <w:drawing>
           <wp:inline distT="0" distB="0" distL="0" distR="0" wp14:anchorId="214D5B2C" wp14:editId="31B8FAD2">
             <wp:extent cx="5017770" cy="1139805"/>
@@ -24752,7 +25104,7 @@
                     <pic:cNvPicPr/>
                   </pic:nvPicPr>
                   <pic:blipFill>
-                    <a:blip r:embed="rId54"/>
+                    <a:blip r:embed="rId36"/>
                     <a:stretch>
                       <a:fillRect/>
                     </a:stretch>
@@ -24802,13 +25154,7 @@
     </w:p>
     <w:p>
       <w:r>
-        <w:t xml:space="preserve">Vizualizácie </w:t>
-      </w:r>
-      <w:r>
-        <w:t>zle nastaveného</w:t>
-      </w:r>
-      <w:r>
-        <w:t xml:space="preserve"> agenta:</w:t>
+        <w:t>Vizualizácie zle nastaveného agenta:</w:t>
       </w:r>
     </w:p>
     <w:p>
@@ -24816,6 +25162,9 @@
         <w:ind w:firstLine="0"/>
       </w:pPr>
       <w:r>
+        <w:rPr>
+          <w:noProof/>
+        </w:rPr>
         <w:drawing>
           <wp:inline distT="0" distB="0" distL="0" distR="0" wp14:anchorId="38DA6622" wp14:editId="65DAEA2A">
             <wp:extent cx="4949851" cy="1189722"/>
@@ -24832,7 +25181,7 @@
                     <pic:cNvPicPr/>
                   </pic:nvPicPr>
                   <pic:blipFill>
-                    <a:blip r:embed="rId55"/>
+                    <a:blip r:embed="rId37"/>
                     <a:stretch>
                       <a:fillRect/>
                     </a:stretch>
@@ -24858,6 +25207,9 @@
         <w:ind w:firstLine="0"/>
       </w:pPr>
       <w:r>
+        <w:rPr>
+          <w:noProof/>
+        </w:rPr>
         <w:drawing>
           <wp:inline distT="0" distB="0" distL="0" distR="0" wp14:anchorId="7D29F015" wp14:editId="6AB13642">
             <wp:extent cx="4919623" cy="1207651"/>
@@ -24874,7 +25226,7 @@
                     <pic:cNvPicPr/>
                   </pic:nvPicPr>
                   <pic:blipFill>
-                    <a:blip r:embed="rId56"/>
+                    <a:blip r:embed="rId38"/>
                     <a:stretch>
                       <a:fillRect/>
                     </a:stretch>
@@ -24900,6 +25252,9 @@
         <w:ind w:firstLine="0"/>
       </w:pPr>
       <w:r>
+        <w:rPr>
+          <w:noProof/>
+        </w:rPr>
         <w:drawing>
           <wp:inline distT="0" distB="0" distL="0" distR="0" wp14:anchorId="358230D3" wp14:editId="3A6C96D6">
             <wp:extent cx="4889395" cy="1178530"/>
@@ -24916,7 +25271,7 @@
                     <pic:cNvPicPr/>
                   </pic:nvPicPr>
                   <pic:blipFill>
-                    <a:blip r:embed="rId57"/>
+                    <a:blip r:embed="rId39"/>
                     <a:stretch>
                       <a:fillRect/>
                     </a:stretch>
@@ -24943,6 +25298,9 @@
         <w:t xml:space="preserve"> </w:t>
       </w:r>
       <w:r>
+        <w:rPr>
+          <w:noProof/>
+        </w:rPr>
         <w:drawing>
           <wp:inline distT="0" distB="0" distL="0" distR="0" wp14:anchorId="7EE3C65C" wp14:editId="70996135">
             <wp:extent cx="4888865" cy="1157816"/>
@@ -24959,7 +25317,7 @@
                     <pic:cNvPicPr/>
                   </pic:nvPicPr>
                   <pic:blipFill>
-                    <a:blip r:embed="rId58"/>
+                    <a:blip r:embed="rId40"/>
                     <a:stretch>
                       <a:fillRect/>
                     </a:stretch>
@@ -25005,7 +25363,7 @@
                     <pic:cNvPicPr/>
                   </pic:nvPicPr>
                   <pic:blipFill>
-                    <a:blip r:embed="rId59"/>
+                    <a:blip r:embed="rId41"/>
                     <a:stretch>
                       <a:fillRect/>
                     </a:stretch>
@@ -25051,7 +25409,7 @@
                     <pic:cNvPicPr/>
                   </pic:nvPicPr>
                   <pic:blipFill>
-                    <a:blip r:embed="rId60"/>
+                    <a:blip r:embed="rId42"/>
                     <a:stretch>
                       <a:fillRect/>
                     </a:stretch>
@@ -25086,8 +25444,8 @@
           <w:numId w:val="0"/>
         </w:numPr>
       </w:pPr>
-      <w:bookmarkStart w:id="55" w:name="_Ref416505837"/>
-      <w:bookmarkStart w:id="56" w:name="_Toc69573233"/>
+      <w:bookmarkStart w:id="55" w:name="_Toc69573233"/>
+      <w:bookmarkStart w:id="56" w:name="_Ref416505837"/>
       <w:r>
         <w:lastRenderedPageBreak/>
         <w:t xml:space="preserve">Príloha </w:t>
@@ -25098,20 +25456,14 @@
       <w:r>
         <w:t>:</w:t>
       </w:r>
-      <w:bookmarkEnd w:id="56"/>
+      <w:bookmarkEnd w:id="55"/>
       <w:r>
         <w:t xml:space="preserve"> </w:t>
       </w:r>
     </w:p>
     <w:p>
       <w:r>
-        <w:t xml:space="preserve">Vizualizácie </w:t>
-      </w:r>
-      <w:r>
-        <w:t>finálneho</w:t>
-      </w:r>
-      <w:r>
-        <w:t xml:space="preserve"> agenta:</w:t>
+        <w:t>Vizualizácie finálneho agenta:</w:t>
       </w:r>
     </w:p>
     <w:p>
@@ -25122,6 +25474,9 @@
         </w:rPr>
       </w:pPr>
       <w:r>
+        <w:rPr>
+          <w:noProof/>
+        </w:rPr>
         <w:drawing>
           <wp:inline distT="0" distB="0" distL="0" distR="0" wp14:anchorId="01613CB6" wp14:editId="14012864">
             <wp:extent cx="5579745" cy="1200785"/>
@@ -25138,7 +25493,7 @@
                     <pic:cNvPicPr/>
                   </pic:nvPicPr>
                   <pic:blipFill>
-                    <a:blip r:embed="rId61"/>
+                    <a:blip r:embed="rId43"/>
                     <a:stretch>
                       <a:fillRect/>
                     </a:stretch>
@@ -25165,6 +25520,9 @@
         <w:t xml:space="preserve"> </w:t>
       </w:r>
       <w:r>
+        <w:rPr>
+          <w:noProof/>
+        </w:rPr>
         <w:drawing>
           <wp:inline distT="0" distB="0" distL="0" distR="0" wp14:anchorId="2818B609" wp14:editId="71B05030">
             <wp:extent cx="5579745" cy="1226820"/>
@@ -25181,7 +25539,7 @@
                     <pic:cNvPicPr/>
                   </pic:nvPicPr>
                   <pic:blipFill>
-                    <a:blip r:embed="rId62"/>
+                    <a:blip r:embed="rId44"/>
                     <a:stretch>
                       <a:fillRect/>
                     </a:stretch>
@@ -25227,7 +25585,7 @@
                     <pic:cNvPicPr/>
                   </pic:nvPicPr>
                   <pic:blipFill>
-                    <a:blip r:embed="rId63"/>
+                    <a:blip r:embed="rId45"/>
                     <a:stretch>
                       <a:fillRect/>
                     </a:stretch>
@@ -25273,7 +25631,7 @@
                     <pic:cNvPicPr/>
                   </pic:nvPicPr>
                   <pic:blipFill>
-                    <a:blip r:embed="rId64"/>
+                    <a:blip r:embed="rId46"/>
                     <a:stretch>
                       <a:fillRect/>
                     </a:stretch>
@@ -25319,7 +25677,7 @@
                     <pic:cNvPicPr/>
                   </pic:nvPicPr>
                   <pic:blipFill>
-                    <a:blip r:embed="rId65"/>
+                    <a:blip r:embed="rId47"/>
                     <a:stretch>
                       <a:fillRect/>
                     </a:stretch>
@@ -25365,7 +25723,7 @@
                     <pic:cNvPicPr/>
                   </pic:nvPicPr>
                   <pic:blipFill>
-                    <a:blip r:embed="rId66"/>
+                    <a:blip r:embed="rId48"/>
                     <a:stretch>
                       <a:fillRect/>
                     </a:stretch>
@@ -25414,8 +25772,8 @@
       <w:r>
         <w:t xml:space="preserve">Obsah </w:t>
       </w:r>
-      <w:bookmarkEnd w:id="52"/>
-      <w:bookmarkEnd w:id="55"/>
+      <w:bookmarkEnd w:id="53"/>
+      <w:bookmarkEnd w:id="56"/>
       <w:r>
         <w:t>Pamäťová karta</w:t>
       </w:r>
@@ -25464,8 +25822,8 @@
       </w:r>
     </w:p>
     <w:sectPr>
-      <w:headerReference w:type="default" r:id="rId67"/>
-      <w:footerReference w:type="default" r:id="rId68"/>
+      <w:headerReference w:type="default" r:id="rId49"/>
+      <w:footerReference w:type="default" r:id="rId50"/>
       <w:pgSz w:w="11906" w:h="16838"/>
       <w:pgMar w:top="1418" w:right="1134" w:bottom="1418" w:left="1985" w:header="709" w:footer="709" w:gutter="0"/>
       <w:cols w:space="708"/>
@@ -27868,6 +28226,119 @@
     </w:lvl>
   </w:abstractNum>
   <w:abstractNum w:abstractNumId="21" w15:restartNumberingAfterBreak="0">
+    <w:nsid w:val="6DC02851"/>
+    <w:multiLevelType w:val="hybridMultilevel"/>
+    <w:tmpl w:val="BC801B56"/>
+    <w:lvl w:ilvl="0" w:tplc="0C000001">
+      <w:start w:val="1"/>
+      <w:numFmt w:val="bullet"/>
+      <w:lvlText w:val=""/>
+      <w:lvlJc w:val="left"/>
+      <w:pPr>
+        <w:ind w:left="1429" w:hanging="360"/>
+      </w:pPr>
+      <w:rPr>
+        <w:rFonts w:ascii="Symbol" w:hAnsi="Symbol" w:hint="default"/>
+      </w:rPr>
+    </w:lvl>
+    <w:lvl w:ilvl="1" w:tplc="0C000003" w:tentative="1">
+      <w:start w:val="1"/>
+      <w:numFmt w:val="bullet"/>
+      <w:lvlText w:val="o"/>
+      <w:lvlJc w:val="left"/>
+      <w:pPr>
+        <w:ind w:left="2149" w:hanging="360"/>
+      </w:pPr>
+      <w:rPr>
+        <w:rFonts w:ascii="Courier New" w:hAnsi="Courier New" w:cs="Courier New" w:hint="default"/>
+      </w:rPr>
+    </w:lvl>
+    <w:lvl w:ilvl="2" w:tplc="0C000005" w:tentative="1">
+      <w:start w:val="1"/>
+      <w:numFmt w:val="bullet"/>
+      <w:lvlText w:val=""/>
+      <w:lvlJc w:val="left"/>
+      <w:pPr>
+        <w:ind w:left="2869" w:hanging="360"/>
+      </w:pPr>
+      <w:rPr>
+        <w:rFonts w:ascii="Wingdings" w:hAnsi="Wingdings" w:hint="default"/>
+      </w:rPr>
+    </w:lvl>
+    <w:lvl w:ilvl="3" w:tplc="0C000001" w:tentative="1">
+      <w:start w:val="1"/>
+      <w:numFmt w:val="bullet"/>
+      <w:lvlText w:val=""/>
+      <w:lvlJc w:val="left"/>
+      <w:pPr>
+        <w:ind w:left="3589" w:hanging="360"/>
+      </w:pPr>
+      <w:rPr>
+        <w:rFonts w:ascii="Symbol" w:hAnsi="Symbol" w:hint="default"/>
+      </w:rPr>
+    </w:lvl>
+    <w:lvl w:ilvl="4" w:tplc="0C000003" w:tentative="1">
+      <w:start w:val="1"/>
+      <w:numFmt w:val="bullet"/>
+      <w:lvlText w:val="o"/>
+      <w:lvlJc w:val="left"/>
+      <w:pPr>
+        <w:ind w:left="4309" w:hanging="360"/>
+      </w:pPr>
+      <w:rPr>
+        <w:rFonts w:ascii="Courier New" w:hAnsi="Courier New" w:cs="Courier New" w:hint="default"/>
+      </w:rPr>
+    </w:lvl>
+    <w:lvl w:ilvl="5" w:tplc="0C000005" w:tentative="1">
+      <w:start w:val="1"/>
+      <w:numFmt w:val="bullet"/>
+      <w:lvlText w:val=""/>
+      <w:lvlJc w:val="left"/>
+      <w:pPr>
+        <w:ind w:left="5029" w:hanging="360"/>
+      </w:pPr>
+      <w:rPr>
+        <w:rFonts w:ascii="Wingdings" w:hAnsi="Wingdings" w:hint="default"/>
+      </w:rPr>
+    </w:lvl>
+    <w:lvl w:ilvl="6" w:tplc="0C000001" w:tentative="1">
+      <w:start w:val="1"/>
+      <w:numFmt w:val="bullet"/>
+      <w:lvlText w:val=""/>
+      <w:lvlJc w:val="left"/>
+      <w:pPr>
+        <w:ind w:left="5749" w:hanging="360"/>
+      </w:pPr>
+      <w:rPr>
+        <w:rFonts w:ascii="Symbol" w:hAnsi="Symbol" w:hint="default"/>
+      </w:rPr>
+    </w:lvl>
+    <w:lvl w:ilvl="7" w:tplc="0C000003" w:tentative="1">
+      <w:start w:val="1"/>
+      <w:numFmt w:val="bullet"/>
+      <w:lvlText w:val="o"/>
+      <w:lvlJc w:val="left"/>
+      <w:pPr>
+        <w:ind w:left="6469" w:hanging="360"/>
+      </w:pPr>
+      <w:rPr>
+        <w:rFonts w:ascii="Courier New" w:hAnsi="Courier New" w:cs="Courier New" w:hint="default"/>
+      </w:rPr>
+    </w:lvl>
+    <w:lvl w:ilvl="8" w:tplc="0C000005" w:tentative="1">
+      <w:start w:val="1"/>
+      <w:numFmt w:val="bullet"/>
+      <w:lvlText w:val=""/>
+      <w:lvlJc w:val="left"/>
+      <w:pPr>
+        <w:ind w:left="7189" w:hanging="360"/>
+      </w:pPr>
+      <w:rPr>
+        <w:rFonts w:ascii="Wingdings" w:hAnsi="Wingdings" w:hint="default"/>
+      </w:rPr>
+    </w:lvl>
+  </w:abstractNum>
+  <w:abstractNum w:abstractNumId="22" w15:restartNumberingAfterBreak="0">
     <w:nsid w:val="7098441B"/>
     <w:multiLevelType w:val="hybridMultilevel"/>
     <w:tmpl w:val="0128C4DC"/>
@@ -27980,7 +28451,7 @@
       </w:rPr>
     </w:lvl>
   </w:abstractNum>
-  <w:abstractNum w:abstractNumId="22" w15:restartNumberingAfterBreak="0">
+  <w:abstractNum w:abstractNumId="23" w15:restartNumberingAfterBreak="0">
     <w:nsid w:val="7189575C"/>
     <w:multiLevelType w:val="hybridMultilevel"/>
     <w:tmpl w:val="78A6EF62"/>
@@ -28093,7 +28564,7 @@
       </w:rPr>
     </w:lvl>
   </w:abstractNum>
-  <w:abstractNum w:abstractNumId="23" w15:restartNumberingAfterBreak="0">
+  <w:abstractNum w:abstractNumId="24" w15:restartNumberingAfterBreak="0">
     <w:nsid w:val="72B60F75"/>
     <w:multiLevelType w:val="multilevel"/>
     <w:tmpl w:val="1D34BAAC"/>
@@ -28210,7 +28681,7 @@
       </w:rPr>
     </w:lvl>
   </w:abstractNum>
-  <w:abstractNum w:abstractNumId="24" w15:restartNumberingAfterBreak="0">
+  <w:abstractNum w:abstractNumId="25" w15:restartNumberingAfterBreak="0">
     <w:nsid w:val="74D25BC6"/>
     <w:multiLevelType w:val="hybridMultilevel"/>
     <w:tmpl w:val="ADB0E1CC"/>
@@ -28325,7 +28796,7 @@
       </w:rPr>
     </w:lvl>
   </w:abstractNum>
-  <w:abstractNum w:abstractNumId="25" w15:restartNumberingAfterBreak="0">
+  <w:abstractNum w:abstractNumId="26" w15:restartNumberingAfterBreak="0">
     <w:nsid w:val="79F56CF0"/>
     <w:multiLevelType w:val="hybridMultilevel"/>
     <w:tmpl w:val="5B625056"/>
@@ -28414,7 +28885,7 @@
       </w:pPr>
     </w:lvl>
   </w:abstractNum>
-  <w:abstractNum w:abstractNumId="26" w15:restartNumberingAfterBreak="0">
+  <w:abstractNum w:abstractNumId="27" w15:restartNumberingAfterBreak="0">
     <w:nsid w:val="7C396C80"/>
     <w:multiLevelType w:val="hybridMultilevel"/>
     <w:tmpl w:val="87EC019E"/>
@@ -28531,16 +29002,16 @@
     <w:abstractNumId w:val="20"/>
   </w:num>
   <w:num w:numId="2">
-    <w:abstractNumId w:val="24"/>
+    <w:abstractNumId w:val="25"/>
   </w:num>
   <w:num w:numId="3">
     <w:abstractNumId w:val="19"/>
   </w:num>
   <w:num w:numId="4">
-    <w:abstractNumId w:val="23"/>
+    <w:abstractNumId w:val="24"/>
   </w:num>
   <w:num w:numId="5">
-    <w:abstractNumId w:val="23"/>
+    <w:abstractNumId w:val="24"/>
     <w:lvlOverride w:ilvl="0">
       <w:startOverride w:val="1"/>
     </w:lvlOverride>
@@ -28570,7 +29041,7 @@
     </w:lvlOverride>
   </w:num>
   <w:num w:numId="6">
-    <w:abstractNumId w:val="23"/>
+    <w:abstractNumId w:val="24"/>
     <w:lvlOverride w:ilvl="0">
       <w:startOverride w:val="1"/>
     </w:lvlOverride>
@@ -28600,7 +29071,7 @@
     </w:lvlOverride>
   </w:num>
   <w:num w:numId="7">
-    <w:abstractNumId w:val="23"/>
+    <w:abstractNumId w:val="24"/>
     <w:lvlOverride w:ilvl="0">
       <w:startOverride w:val="1"/>
     </w:lvlOverride>
@@ -28639,7 +29110,7 @@
     <w:abstractNumId w:val="1"/>
   </w:num>
   <w:num w:numId="11">
-    <w:abstractNumId w:val="25"/>
+    <w:abstractNumId w:val="26"/>
   </w:num>
   <w:num w:numId="12">
     <w:abstractNumId w:val="18"/>
@@ -28657,7 +29128,7 @@
     <w:abstractNumId w:val="7"/>
   </w:num>
   <w:num w:numId="17">
-    <w:abstractNumId w:val="21"/>
+    <w:abstractNumId w:val="22"/>
   </w:num>
   <w:num w:numId="18">
     <w:abstractNumId w:val="5"/>
@@ -28687,7 +29158,7 @@
     <w:abstractNumId w:val="8"/>
   </w:num>
   <w:num w:numId="27">
-    <w:abstractNumId w:val="26"/>
+    <w:abstractNumId w:val="27"/>
   </w:num>
   <w:num w:numId="28">
     <w:abstractNumId w:val="2"/>
@@ -28696,7 +29167,10 @@
     <w:abstractNumId w:val="12"/>
   </w:num>
   <w:num w:numId="30">
-    <w:abstractNumId w:val="22"/>
+    <w:abstractNumId w:val="23"/>
+  </w:num>
+  <w:num w:numId="31">
+    <w:abstractNumId w:val="21"/>
   </w:num>
   <w:numIdMacAtCleanup w:val="13"/>
 </w:numbering>
@@ -30937,16 +31411,12 @@
 </file>
 
 <file path=customXml/item1.xml><?xml version="1.0" encoding="utf-8"?>
-<b:Sources xmlns:b="http://schemas.openxmlformats.org/officeDocument/2006/bibliography" xmlns="http://schemas.openxmlformats.org/officeDocument/2006/bibliography" SelectedStyle="\IEEE2006OfficeOnline.xsl" StyleName="IEEE" Version="2006"/>
-</file>
-
-<file path=customXml/item2.xml><?xml version="1.0" encoding="utf-8"?>
 <p:properties xmlns:p="http://schemas.microsoft.com/office/2006/metadata/properties" xmlns:xsi="http://www.w3.org/2001/XMLSchema-instance" xmlns:pc="http://schemas.microsoft.com/office/infopath/2007/PartnerControls">
   <documentManagement/>
 </p:properties>
 </file>
 
-<file path=customXml/item3.xml><?xml version="1.0" encoding="utf-8"?>
+<file path=customXml/item2.xml><?xml version="1.0" encoding="utf-8"?>
 <ct:contentTypeSchema xmlns:ct="http://schemas.microsoft.com/office/2006/metadata/contentType" xmlns:ma="http://schemas.microsoft.com/office/2006/metadata/properties/metaAttributes" ct:_="" ma:_="" ma:contentTypeName="Document" ma:contentTypeID="0x01010094F823BBFF017F4D805995D42E33F30C" ma:contentTypeVersion="5" ma:contentTypeDescription="Create a new document." ma:contentTypeScope="" ma:versionID="c177aae3b2e3ca8085429fe16b3be07e">
   <xsd:schema xmlns:xsd="http://www.w3.org/2001/XMLSchema" xmlns:xs="http://www.w3.org/2001/XMLSchema" xmlns:p="http://schemas.microsoft.com/office/2006/metadata/properties" xmlns:ns2="21c2394d-6e14-48d4-bcff-e745eb9ee704" targetNamespace="http://schemas.microsoft.com/office/2006/metadata/properties" ma:root="true" ma:fieldsID="9491c1f1477ee09e0b72ff28b7d140a0" ns2:_="">
     <xsd:import namespace="21c2394d-6e14-48d4-bcff-e745eb9ee704"/>
@@ -31096,7 +31566,7 @@
 </ct:contentTypeSchema>
 </file>
 
-<file path=customXml/item4.xml><?xml version="1.0" encoding="utf-8"?>
+<file path=customXml/item3.xml><?xml version="1.0" encoding="utf-8"?>
 <?mso-contentType ?>
 <FormTemplates xmlns="http://schemas.microsoft.com/sharepoint/v3/contenttype/forms">
   <Display>DocumentLibraryForm</Display>
@@ -31105,15 +31575,226 @@
 </FormTemplates>
 </file>
 
-<file path=customXml/itemProps1.xml><?xml version="1.0" encoding="utf-8"?>
-<ds:datastoreItem xmlns:ds="http://schemas.openxmlformats.org/officeDocument/2006/customXml" ds:itemID="{5BE32C34-D5FC-40FA-A24F-1AE79CA3ABE1}">
-  <ds:schemaRefs>
-    <ds:schemaRef ds:uri="http://schemas.openxmlformats.org/officeDocument/2006/bibliography"/>
-  </ds:schemaRefs>
-</ds:datastoreItem>
+<file path=customXml/item4.xml><?xml version="1.0" encoding="utf-8"?>
+<b:Sources xmlns:b="http://schemas.openxmlformats.org/officeDocument/2006/bibliography" xmlns="http://schemas.openxmlformats.org/officeDocument/2006/bibliography" SelectedStyle="\IEEE2006OfficeOnline.xsl" StyleName="IEEE" Version="2006">
+  <b:Source>
+    <b:Tag>skw</b:Tag>
+    <b:SourceType>InternetSite</b:SourceType>
+    <b:Guid>{2545C1FB-9FF3-4B7C-9F2E-F4D668CC3B4F}</b:Guid>
+    <b:Title>sk.wikipedia.org</b:Title>
+    <b:URL>https://sk.wikipedia.org/wiki/Moorov_z%C3%A1kon</b:URL>
+    <b:RefOrder>1</b:RefOrder>
+  </b:Source>
+  <b:Source>
+    <b:Tag>Had15</b:Tag>
+    <b:SourceType>InternetSite</b:SourceType>
+    <b:Guid>{B10CB647-91B5-4E2F-8E88-C77304BAC545}</b:Guid>
+    <b:Author>
+      <b:Author>
+        <b:NameList>
+          <b:Person>
+            <b:Last>Hado van Hasselt</b:Last>
+            <b:First>Arthur</b:First>
+            <b:Middle>Guez,David Silver</b:Middle>
+          </b:Person>
+        </b:NameList>
+      </b:Author>
+    </b:Author>
+    <b:Title>https://arxiv.org</b:Title>
+    <b:Year>2015</b:Year>
+    <b:Month>December</b:Month>
+    <b:Day>8</b:Day>
+    <b:URL>https://arxiv.org/pdf/1509.06461.pdf</b:URL>
+    <b:ProductionCompany>Google DeepMind</b:ProductionCompany>
+    <b:RefOrder>2</b:RefOrder>
+  </b:Source>
+  <b:Source>
+    <b:Tag>Ziy16</b:Tag>
+    <b:SourceType>InternetSite</b:SourceType>
+    <b:Guid>{E127E291-86E5-4D1F-B7EB-70A17743EE17}</b:Guid>
+    <b:Author>
+      <b:Author>
+        <b:NameList>
+          <b:Person>
+            <b:Last>Ziyu Wang</b:Last>
+            <b:First>Tom</b:First>
+            <b:Middle>Schaul,Matteo Hessel,Hado van Hasselt,Marc Lanctot,Nando de Freitas</b:Middle>
+          </b:Person>
+        </b:NameList>
+      </b:Author>
+    </b:Author>
+    <b:Title>https://arxiv.org</b:Title>
+    <b:ProductionCompany>Google DeepMind, London, UK</b:ProductionCompany>
+    <b:Year>2016</b:Year>
+    <b:Month>April</b:Month>
+    <b:Day>5</b:Day>
+    <b:URL>https://arxiv.org/pdf/1511.06581.pdf</b:URL>
+    <b:RefOrder>3</b:RefOrder>
+  </b:Source>
+  <b:Source>
+    <b:Tag>Sha15</b:Tag>
+    <b:SourceType>InternetSite</b:SourceType>
+    <b:Guid>{21293EF1-0EE1-4007-8D8E-967788ECD316}</b:Guid>
+    <b:Title>http://blog.shakirm.com</b:Title>
+    <b:Year>2015</b:Year>
+    <b:Author>
+      <b:Author>
+        <b:NameList>
+          <b:Person>
+            <b:Last>Shakir</b:Last>
+          </b:Person>
+        </b:NameList>
+      </b:Author>
+    </b:Author>
+    <b:Month>November</b:Month>
+    <b:Day>22</b:Day>
+    <b:URL>http://blog.shakirm.com/2015/11/machine-learning-trick-of-the-day-5-log-derivative-trick/</b:URL>
+    <b:RefOrder>4</b:RefOrder>
+  </b:Source>
+  <b:Source>
+    <b:Tag>Yuh19</b:Tag>
+    <b:SourceType>InternetSite</b:SourceType>
+    <b:Guid>{00CBE17A-B1FD-4D12-B517-EDC1ADA49F47}</b:Guid>
+    <b:Author>
+      <b:Author>
+        <b:NameList>
+          <b:Person>
+            <b:Last>Yuhuai Wu</b:Last>
+            <b:First>Elman</b:First>
+            <b:Middle>Mansimov,Shun Liao,Alec Radford,John Schulman</b:Middle>
+          </b:Person>
+        </b:NameList>
+      </b:Author>
+    </b:Author>
+    <b:Title>https://openai.com</b:Title>
+    <b:ProductionCompany>OpenAI</b:ProductionCompany>
+    <b:Year>2019</b:Year>
+    <b:Month>August</b:Month>
+    <b:Day>18</b:Day>
+    <b:URL>https://openai.com/blog/baselines-acktr-a2c/</b:URL>
+    <b:RefOrder>5</b:RefOrder>
+  </b:Source>
+  <b:Source>
+    <b:Tag>Joh17</b:Tag>
+    <b:SourceType>InternetSite</b:SourceType>
+    <b:Guid>{495290F4-9D13-45A8-AC57-F77761983A00}</b:Guid>
+    <b:Author>
+      <b:Author>
+        <b:NameList>
+          <b:Person>
+            <b:Last>John Schulman</b:Last>
+            <b:First>Oleg</b:First>
+            <b:Middle>Klimov,Filip Wolski,Prafulla Dhariwal,Alec Radford</b:Middle>
+          </b:Person>
+        </b:NameList>
+      </b:Author>
+    </b:Author>
+    <b:Title>https://openai.com</b:Title>
+    <b:ProductionCompany>OpenAI</b:ProductionCompany>
+    <b:Year>2017</b:Year>
+    <b:Month>July</b:Month>
+    <b:Day>20</b:Day>
+    <b:URL>https://openai.com/blog/openai-baselines-ppo/</b:URL>
+    <b:RefOrder>6</b:RefOrder>
+  </b:Source>
+  <b:Source>
+    <b:Tag>Joh171</b:Tag>
+    <b:SourceType>InternetSite</b:SourceType>
+    <b:Guid>{3B82EFAE-43B6-453A-B422-5793E64D6676}</b:Guid>
+    <b:Author>
+      <b:Author>
+        <b:NameList>
+          <b:Person>
+            <b:Last>John Schulman</b:Last>
+            <b:First>Filip</b:First>
+            <b:Middle>Wolski,Prafulla Dhariwal,Alec Radford,Oleg Klimov</b:Middle>
+          </b:Person>
+        </b:NameList>
+      </b:Author>
+    </b:Author>
+    <b:Title>https://arxiv.org</b:Title>
+    <b:ProductionCompany>OpenAI</b:ProductionCompany>
+    <b:Year>2017</b:Year>
+    <b:Month>August</b:Month>
+    <b:Day>28</b:Day>
+    <b:URL>https://arxiv.org/pdf/1707.06347.pdf</b:URL>
+    <b:RefOrder>7</b:RefOrder>
+  </b:Source>
+  <b:Source>
+    <b:Tag>htt</b:Tag>
+    <b:SourceType>InternetSite</b:SourceType>
+    <b:Guid>{A1D9395C-C274-48B4-99EC-FCA7EC15A004}</b:Guid>
+    <b:Title> https://marutitech.com/top-8-deep-learning-frameworks/</b:Title>
+    <b:URL> https://marutitech.com</b:URL>
+    <b:RefOrder>8</b:RefOrder>
+  </b:Source>
+  <b:Source>
+    <b:Tag>Din</b:Tag>
+    <b:SourceType>InternetSite</b:SourceType>
+    <b:Guid>{6E86FB08-E1FD-4FE2-8C8E-3BB4160F0B4F}</b:Guid>
+    <b:Author>
+      <b:Author>
+        <b:NameList>
+          <b:Person>
+            <b:Last>Causevic</b:Last>
+            <b:First>Dino</b:First>
+          </b:Person>
+        </b:NameList>
+      </b:Author>
+    </b:Author>
+    <b:Title>https://www.toptal.com</b:Title>
+    <b:URL>https://www.toptal.com/machine-learning/tensorflow-machine-learning-tutorial</b:URL>
+    <b:RefOrder>9</b:RefOrder>
+  </b:Source>
+  <b:Source>
+    <b:Tag>htt1</b:Tag>
+    <b:SourceType>InternetSite</b:SourceType>
+    <b:Guid>{B264288A-CFB5-4F14-BB2E-9CDF302E3B15}</b:Guid>
+    <b:Title>https://pytorch.org</b:Title>
+    <b:URL>https://pytorch.org/features/</b:URL>
+    <b:RefOrder>10</b:RefOrder>
+  </b:Source>
+  <b:Source>
+    <b:Tag>Jos18</b:Tag>
+    <b:SourceType>InternetSite</b:SourceType>
+    <b:Guid>{549D8BD9-BD73-4411-853D-70E753E60645}</b:Guid>
+    <b:Author>
+      <b:Author>
+        <b:NameList>
+          <b:Person>
+            <b:Last>Zhanson</b:Last>
+            <b:First>Josh</b:First>
+          </b:Person>
+        </b:NameList>
+      </b:Author>
+    </b:Author>
+    <b:Title> http://blog.jzhanson.com</b:Title>
+    <b:Year>2018</b:Year>
+    <b:Month>May</b:Month>
+    <b:Day>28</b:Day>
+    <b:URL> http://blog.jzhanson.com/blog/rl/project/2018/05/28/breakout.html</b:URL>
+    <b:RefOrder>11</b:RefOrder>
+  </b:Source>
+  <b:Source>
+    <b:Tag>htt2</b:Tag>
+    <b:SourceType>InternetSite</b:SourceType>
+    <b:Guid>{3C23AC3F-2F4C-4911-9281-17DE9439EEB4}</b:Guid>
+    <b:Title>https://gym.openai.com</b:Title>
+    <b:URL>https://gym.openai.com/evaluations/eval_kpL9bSsS4GXsYb9HuEfew/</b:URL>
+    <b:RefOrder>12</b:RefOrder>
+  </b:Source>
+  <b:Source>
+    <b:Tag>htt3</b:Tag>
+    <b:SourceType>InternetSite</b:SourceType>
+    <b:Guid>{5CF30A0D-FF87-4278-A6F2-D3AAC467B5F6}</b:Guid>
+    <b:Title>https://paperswithcode.com</b:Title>
+    <b:URL>https://paperswithcode.com/sota/atari-games-on-atari-2600-ms-pacman</b:URL>
+    <b:RefOrder>13</b:RefOrder>
+  </b:Source>
+</b:Sources>
 </file>
 
-<file path=customXml/itemProps2.xml><?xml version="1.0" encoding="utf-8"?>
+<file path=customXml/itemProps1.xml><?xml version="1.0" encoding="utf-8"?>
 <ds:datastoreItem xmlns:ds="http://schemas.openxmlformats.org/officeDocument/2006/customXml" ds:itemID="{D2C691B6-481A-4E59-A1A7-EF9EB2FA922B}">
   <ds:schemaRefs>
     <ds:schemaRef ds:uri="http://schemas.microsoft.com/office/2006/metadata/properties"/>
@@ -31122,7 +31803,7 @@
 </ds:datastoreItem>
 </file>
 
-<file path=customXml/itemProps3.xml><?xml version="1.0" encoding="utf-8"?>
+<file path=customXml/itemProps2.xml><?xml version="1.0" encoding="utf-8"?>
 <ds:datastoreItem xmlns:ds="http://schemas.openxmlformats.org/officeDocument/2006/customXml" ds:itemID="{861A8D44-9D50-494E-8D9E-027129F47CA2}">
   <ds:schemaRefs>
     <ds:schemaRef ds:uri="http://schemas.microsoft.com/office/2006/metadata/contentType"/>
@@ -31140,10 +31821,18 @@
 </ds:datastoreItem>
 </file>
 
-<file path=customXml/itemProps4.xml><?xml version="1.0" encoding="utf-8"?>
+<file path=customXml/itemProps3.xml><?xml version="1.0" encoding="utf-8"?>
 <ds:datastoreItem xmlns:ds="http://schemas.openxmlformats.org/officeDocument/2006/customXml" ds:itemID="{915B5127-9BFB-4365-B353-57489855BEA5}">
   <ds:schemaRefs>
     <ds:schemaRef ds:uri="http://schemas.microsoft.com/sharepoint/v3/contenttype/forms"/>
   </ds:schemaRefs>
 </ds:datastoreItem>
+</file>
+
+<file path=customXml/itemProps4.xml><?xml version="1.0" encoding="utf-8"?>
+<ds:datastoreItem xmlns:ds="http://schemas.openxmlformats.org/officeDocument/2006/customXml" ds:itemID="{8F6AAE13-6084-4A94-A598-C7ACB9CBF8CD}">
+  <ds:schemaRefs>
+    <ds:schemaRef ds:uri="http://schemas.openxmlformats.org/officeDocument/2006/bibliography"/>
+  </ds:schemaRefs>
+</ds:datastoreItem>
 </file>
</xml_diff>